<commit_message>
Added manual to project
</commit_message>
<xml_diff>
--- a/DCSMATRICManual.docx
+++ b/DCSMATRICManual.docx
@@ -1,14 +1,19 @@
 
 <file path=word/document.xml><?xml version="1.0" encoding="utf-8"?>
-<w:document xmlns:wpc="http://schemas.microsoft.com/office/word/2010/wordprocessingCanvas" xmlns:cx="http://schemas.microsoft.com/office/drawing/2014/chartex" xmlns:cx1="http://schemas.microsoft.com/office/drawing/2015/9/8/chartex" xmlns:cx2="http://schemas.microsoft.com/office/drawing/2015/10/21/chartex" xmlns:cx3="http://schemas.microsoft.com/office/drawing/2016/5/9/chartex" xmlns:cx4="http://schemas.microsoft.com/office/drawing/2016/5/10/chartex" xmlns:cx5="http://schemas.microsoft.com/office/drawing/2016/5/11/chartex" xmlns:cx6="http://schemas.microsoft.com/office/drawing/2016/5/12/chartex" xmlns:cx7="http://schemas.microsoft.com/office/drawing/2016/5/13/chartex" xmlns:cx8="http://schemas.microsoft.com/office/drawing/2016/5/14/chartex" xmlns:mc="http://schemas.openxmlformats.org/markup-compatibility/2006" xmlns:aink="http://schemas.microsoft.com/office/drawing/2016/ink" xmlns:am3d="http://schemas.microsoft.com/office/drawing/2017/model3d" xmlns:o="urn:schemas-microsoft-com:office:office" xmlns:oel="http://schemas.microsoft.com/office/2019/extlst" xmlns:r="http://schemas.openxmlformats.org/officeDocument/2006/relationships" xmlns:m="http://schemas.openxmlformats.org/officeDocument/2006/math" xmlns:v="urn:schemas-microsoft-com:vml" xmlns:wp14="http://schemas.microsoft.com/office/word/2010/wordprocessingDrawing" xmlns:wp="http://schemas.openxmlformats.org/drawingml/2006/wordprocessingDrawing" xmlns:w10="urn:schemas-microsoft-com:office:word" xmlns:w="http://schemas.openxmlformats.org/wordprocessingml/2006/main" xmlns:w14="http://schemas.microsoft.com/office/word/2010/wordml" xmlns:w15="http://schemas.microsoft.com/office/word/2012/wordml" xmlns:w16cex="http://schemas.microsoft.com/office/word/2018/wordml/cex" xmlns:w16cid="http://schemas.microsoft.com/office/word/2016/wordml/cid" xmlns:w16="http://schemas.microsoft.com/office/word/2018/wordml" xmlns:w16sdtdh="http://schemas.microsoft.com/office/word/2020/wordml/sdtdatahash" xmlns:w16se="http://schemas.microsoft.com/office/word/2015/wordml/symex" xmlns:wpg="http://schemas.microsoft.com/office/word/2010/wordprocessingGroup" xmlns:wpi="http://schemas.microsoft.com/office/word/2010/wordprocessingInk" xmlns:wne="http://schemas.microsoft.com/office/word/2006/wordml" xmlns:wps="http://schemas.microsoft.com/office/word/2010/wordprocessingShape" mc:Ignorable="w14 w15 w16se w16cid w16 w16cex w16sdtdh wp14">
+<w:document xmlns:wpc="http://schemas.microsoft.com/office/word/2010/wordprocessingCanvas" xmlns:cx="http://schemas.microsoft.com/office/drawing/2014/chartex" xmlns:cx1="http://schemas.microsoft.com/office/drawing/2015/9/8/chartex" xmlns:mc="http://schemas.openxmlformats.org/markup-compatibility/2006" xmlns:o="urn:schemas-microsoft-com:office:office" xmlns:r="http://schemas.openxmlformats.org/officeDocument/2006/relationships" xmlns:m="http://schemas.openxmlformats.org/officeDocument/2006/math" xmlns:v="urn:schemas-microsoft-com:vml" xmlns:wp14="http://schemas.microsoft.com/office/word/2010/wordprocessingDrawing" xmlns:wp="http://schemas.openxmlformats.org/drawingml/2006/wordprocessingDrawing" xmlns:w10="urn:schemas-microsoft-com:office:word" xmlns:w="http://schemas.openxmlformats.org/wordprocessingml/2006/main" xmlns:w14="http://schemas.microsoft.com/office/word/2010/wordml" xmlns:w15="http://schemas.microsoft.com/office/word/2012/wordml" xmlns:w16se="http://schemas.microsoft.com/office/word/2015/wordml/symex" xmlns:wpg="http://schemas.microsoft.com/office/word/2010/wordprocessingGroup" xmlns:wpi="http://schemas.microsoft.com/office/word/2010/wordprocessingInk" xmlns:wne="http://schemas.microsoft.com/office/word/2006/wordml" xmlns:wps="http://schemas.microsoft.com/office/word/2010/wordprocessingShape" mc:Ignorable="w14 w15 w16se wp14">
   <w:body>
     <w:p>
       <w:pPr>
         <w:pStyle w:val="Title"/>
       </w:pPr>
       <w:r>
-        <w:t>DCS-BIOS MATRIC Middleware</w:t>
-      </w:r>
+        <w:t xml:space="preserve">DCS-BIOS MATRIC </w:t>
+      </w:r>
+      <w:proofErr w:type="spellStart"/>
+      <w:r>
+        <w:t>Middleware</w:t>
+      </w:r>
+      <w:proofErr w:type="spellEnd"/>
     </w:p>
     <w:p/>
     <w:p>
@@ -17,34 +22,556 @@
           <w:color w:val="FF0000"/>
         </w:rPr>
       </w:pPr>
-      <w:r>
-        <w:rPr>
-          <w:color w:val="FF0000"/>
-        </w:rPr>
-        <w:t>This documentation is preliminary and subject to change</w:t>
-      </w:r>
+      <w:proofErr w:type="spellStart"/>
+      <w:r>
+        <w:rPr>
+          <w:color w:val="FF0000"/>
+        </w:rPr>
+        <w:t>This</w:t>
+      </w:r>
+      <w:proofErr w:type="spellEnd"/>
+      <w:r>
+        <w:rPr>
+          <w:color w:val="FF0000"/>
+        </w:rPr>
+        <w:t xml:space="preserve"> </w:t>
+      </w:r>
+      <w:proofErr w:type="spellStart"/>
+      <w:r>
+        <w:rPr>
+          <w:color w:val="FF0000"/>
+        </w:rPr>
+        <w:t>documentation</w:t>
+      </w:r>
+      <w:proofErr w:type="spellEnd"/>
+      <w:r>
+        <w:rPr>
+          <w:color w:val="FF0000"/>
+        </w:rPr>
+        <w:t xml:space="preserve"> </w:t>
+      </w:r>
+      <w:proofErr w:type="spellStart"/>
+      <w:r>
+        <w:rPr>
+          <w:color w:val="FF0000"/>
+        </w:rPr>
+        <w:t>is</w:t>
+      </w:r>
+      <w:proofErr w:type="spellEnd"/>
+      <w:r>
+        <w:rPr>
+          <w:color w:val="FF0000"/>
+        </w:rPr>
+        <w:t xml:space="preserve"> </w:t>
+      </w:r>
+      <w:proofErr w:type="spellStart"/>
+      <w:r>
+        <w:rPr>
+          <w:color w:val="FF0000"/>
+        </w:rPr>
+        <w:t>preliminary</w:t>
+      </w:r>
+      <w:proofErr w:type="spellEnd"/>
+      <w:r>
+        <w:rPr>
+          <w:color w:val="FF0000"/>
+        </w:rPr>
+        <w:t xml:space="preserve"> </w:t>
+      </w:r>
+      <w:proofErr w:type="spellStart"/>
+      <w:r>
+        <w:rPr>
+          <w:color w:val="FF0000"/>
+        </w:rPr>
+        <w:t>and</w:t>
+      </w:r>
+      <w:proofErr w:type="spellEnd"/>
+      <w:r>
+        <w:rPr>
+          <w:color w:val="FF0000"/>
+        </w:rPr>
+        <w:t xml:space="preserve"> </w:t>
+      </w:r>
+      <w:proofErr w:type="spellStart"/>
+      <w:r>
+        <w:rPr>
+          <w:color w:val="FF0000"/>
+        </w:rPr>
+        <w:t>subject</w:t>
+      </w:r>
+      <w:proofErr w:type="spellEnd"/>
+      <w:r>
+        <w:rPr>
+          <w:color w:val="FF0000"/>
+        </w:rPr>
+        <w:t xml:space="preserve"> to </w:t>
+      </w:r>
+      <w:proofErr w:type="spellStart"/>
+      <w:r>
+        <w:rPr>
+          <w:color w:val="FF0000"/>
+        </w:rPr>
+        <w:t>change</w:t>
+      </w:r>
+      <w:proofErr w:type="spellEnd"/>
     </w:p>
     <w:p>
       <w:pPr>
         <w:pStyle w:val="Heading1"/>
       </w:pPr>
-      <w:r>
-        <w:t>What is it?</w:t>
-      </w:r>
-    </w:p>
-    <w:p>
-      <w:r>
-        <w:t xml:space="preserve">DCS-BIOS MATRIC Middleware (DBMM) is an application that uses DCS-BIOS to read data from DCS combat simulator and forwards variables to MATRIC. </w:t>
+      <w:proofErr w:type="spellStart"/>
+      <w:r>
+        <w:t>What</w:t>
+      </w:r>
+      <w:proofErr w:type="spellEnd"/>
+      <w:r>
+        <w:t xml:space="preserve"> </w:t>
+      </w:r>
+      <w:proofErr w:type="spellStart"/>
+      <w:r>
+        <w:t>is</w:t>
+      </w:r>
+      <w:proofErr w:type="spellEnd"/>
+      <w:r>
+        <w:t xml:space="preserve"> </w:t>
+      </w:r>
+      <w:proofErr w:type="spellStart"/>
+      <w:r>
+        <w:t>it</w:t>
+      </w:r>
+      <w:proofErr w:type="spellEnd"/>
+      <w:r>
+        <w:t>?</w:t>
+      </w:r>
+    </w:p>
+    <w:p>
+      <w:r>
+        <w:t xml:space="preserve">DCS-BIOS MATRIC </w:t>
+      </w:r>
+      <w:proofErr w:type="spellStart"/>
+      <w:r>
+        <w:t>Middleware</w:t>
+      </w:r>
+      <w:proofErr w:type="spellEnd"/>
+      <w:r>
+        <w:t xml:space="preserve"> (DBMM) </w:t>
+      </w:r>
+      <w:proofErr w:type="spellStart"/>
+      <w:r>
+        <w:t>is</w:t>
+      </w:r>
+      <w:proofErr w:type="spellEnd"/>
+      <w:r>
+        <w:t xml:space="preserve"> </w:t>
+      </w:r>
+      <w:proofErr w:type="spellStart"/>
+      <w:r>
+        <w:t>an</w:t>
+      </w:r>
+      <w:proofErr w:type="spellEnd"/>
+      <w:r>
+        <w:t xml:space="preserve"> </w:t>
+      </w:r>
+      <w:proofErr w:type="spellStart"/>
+      <w:r>
+        <w:t>application</w:t>
+      </w:r>
+      <w:proofErr w:type="spellEnd"/>
+      <w:r>
+        <w:t xml:space="preserve"> </w:t>
+      </w:r>
+      <w:proofErr w:type="spellStart"/>
+      <w:r>
+        <w:t>that</w:t>
+      </w:r>
+      <w:proofErr w:type="spellEnd"/>
+      <w:r>
+        <w:t xml:space="preserve"> </w:t>
+      </w:r>
+      <w:proofErr w:type="spellStart"/>
+      <w:r>
+        <w:t>uses</w:t>
+      </w:r>
+      <w:proofErr w:type="spellEnd"/>
+      <w:r>
+        <w:t xml:space="preserve"> DCS-BIOS to </w:t>
+      </w:r>
+      <w:proofErr w:type="spellStart"/>
+      <w:r>
+        <w:t>read</w:t>
+      </w:r>
+      <w:proofErr w:type="spellEnd"/>
+      <w:r>
+        <w:t xml:space="preserve"> data </w:t>
+      </w:r>
+      <w:proofErr w:type="spellStart"/>
+      <w:r>
+        <w:t>from</w:t>
+      </w:r>
+      <w:proofErr w:type="spellEnd"/>
+      <w:r>
+        <w:t xml:space="preserve"> DCS </w:t>
+      </w:r>
+      <w:proofErr w:type="spellStart"/>
+      <w:r>
+        <w:t>combat</w:t>
+      </w:r>
+      <w:proofErr w:type="spellEnd"/>
+      <w:r>
+        <w:t xml:space="preserve"> simulator </w:t>
+      </w:r>
+      <w:proofErr w:type="spellStart"/>
+      <w:r>
+        <w:t>and</w:t>
+      </w:r>
+      <w:proofErr w:type="spellEnd"/>
+      <w:r>
+        <w:t xml:space="preserve"> </w:t>
+      </w:r>
+      <w:proofErr w:type="spellStart"/>
+      <w:r>
+        <w:t>forwards</w:t>
+      </w:r>
+      <w:proofErr w:type="spellEnd"/>
+      <w:r>
+        <w:t xml:space="preserve"> </w:t>
+      </w:r>
+      <w:proofErr w:type="spellStart"/>
+      <w:r>
+        <w:t>variables</w:t>
+      </w:r>
+      <w:proofErr w:type="spellEnd"/>
+      <w:r>
+        <w:t xml:space="preserve"> to MATRIC. </w:t>
       </w:r>
       <w:r>
         <w:br/>
-        <w:t>This enables MATRIC users to bind control states to actual simulation state. Example let's say you have master caution button in MATRIC deck bound  to appropriate variable. Once master caution goes on in simulation the same will happen in your MATRIC deck.</w:t>
+      </w:r>
+      <w:proofErr w:type="spellStart"/>
+      <w:r>
+        <w:t>This</w:t>
+      </w:r>
+      <w:proofErr w:type="spellEnd"/>
+      <w:r>
+        <w:t xml:space="preserve"> </w:t>
+      </w:r>
+      <w:proofErr w:type="spellStart"/>
+      <w:r>
+        <w:t>enables</w:t>
+      </w:r>
+      <w:proofErr w:type="spellEnd"/>
+      <w:r>
+        <w:t xml:space="preserve"> MATRIC </w:t>
+      </w:r>
+      <w:proofErr w:type="spellStart"/>
+      <w:r>
+        <w:t>users</w:t>
+      </w:r>
+      <w:proofErr w:type="spellEnd"/>
+      <w:r>
+        <w:t xml:space="preserve"> to </w:t>
+      </w:r>
+      <w:proofErr w:type="spellStart"/>
+      <w:r>
+        <w:t>bind</w:t>
+      </w:r>
+      <w:proofErr w:type="spellEnd"/>
+      <w:r>
+        <w:t xml:space="preserve"> </w:t>
+      </w:r>
+      <w:proofErr w:type="spellStart"/>
+      <w:r>
+        <w:t>control</w:t>
+      </w:r>
+      <w:proofErr w:type="spellEnd"/>
+      <w:r>
+        <w:t xml:space="preserve"> </w:t>
+      </w:r>
+      <w:proofErr w:type="spellStart"/>
+      <w:r>
+        <w:t>states</w:t>
+      </w:r>
+      <w:proofErr w:type="spellEnd"/>
+      <w:r>
+        <w:t xml:space="preserve"> to </w:t>
+      </w:r>
+      <w:proofErr w:type="spellStart"/>
+      <w:r>
+        <w:t>actual</w:t>
+      </w:r>
+      <w:proofErr w:type="spellEnd"/>
+      <w:r>
+        <w:t xml:space="preserve"> </w:t>
+      </w:r>
+      <w:proofErr w:type="spellStart"/>
+      <w:r>
+        <w:t>simulation</w:t>
+      </w:r>
+      <w:proofErr w:type="spellEnd"/>
+      <w:r>
+        <w:t xml:space="preserve"> </w:t>
+      </w:r>
+      <w:proofErr w:type="spellStart"/>
+      <w:r>
+        <w:t>state</w:t>
+      </w:r>
+      <w:proofErr w:type="spellEnd"/>
+      <w:r>
+        <w:t xml:space="preserve">. </w:t>
+      </w:r>
+      <w:proofErr w:type="spellStart"/>
+      <w:r>
+        <w:t>Example</w:t>
+      </w:r>
+      <w:proofErr w:type="spellEnd"/>
+      <w:r>
+        <w:t xml:space="preserve"> </w:t>
+      </w:r>
+      <w:proofErr w:type="spellStart"/>
+      <w:r>
+        <w:t>let's</w:t>
+      </w:r>
+      <w:proofErr w:type="spellEnd"/>
+      <w:r>
+        <w:t xml:space="preserve"> </w:t>
+      </w:r>
+      <w:proofErr w:type="spellStart"/>
+      <w:r>
+        <w:t>say</w:t>
+      </w:r>
+      <w:proofErr w:type="spellEnd"/>
+      <w:r>
+        <w:t xml:space="preserve"> </w:t>
+      </w:r>
+      <w:proofErr w:type="spellStart"/>
+      <w:r>
+        <w:t>you</w:t>
+      </w:r>
+      <w:proofErr w:type="spellEnd"/>
+      <w:r>
+        <w:t xml:space="preserve"> </w:t>
+      </w:r>
+      <w:proofErr w:type="spellStart"/>
+      <w:r>
+        <w:t>have</w:t>
+      </w:r>
+      <w:proofErr w:type="spellEnd"/>
+      <w:r>
+        <w:t xml:space="preserve"> </w:t>
+      </w:r>
+      <w:proofErr w:type="spellStart"/>
+      <w:r>
+        <w:t>master</w:t>
+      </w:r>
+      <w:proofErr w:type="spellEnd"/>
+      <w:r>
+        <w:t xml:space="preserve"> </w:t>
+      </w:r>
+      <w:proofErr w:type="spellStart"/>
+      <w:r>
+        <w:t>caution</w:t>
+      </w:r>
+      <w:proofErr w:type="spellEnd"/>
+      <w:r>
+        <w:t xml:space="preserve"> </w:t>
+      </w:r>
+      <w:proofErr w:type="spellStart"/>
+      <w:r>
+        <w:t>button</w:t>
+      </w:r>
+      <w:proofErr w:type="spellEnd"/>
+      <w:r>
+        <w:t xml:space="preserve"> </w:t>
+      </w:r>
+      <w:proofErr w:type="spellStart"/>
+      <w:r>
+        <w:t>in</w:t>
+      </w:r>
+      <w:proofErr w:type="spellEnd"/>
+      <w:r>
+        <w:t xml:space="preserve"> MATRIC </w:t>
+      </w:r>
+      <w:proofErr w:type="spellStart"/>
+      <w:r>
+        <w:t>deck</w:t>
+      </w:r>
+      <w:proofErr w:type="spellEnd"/>
+      <w:r>
+        <w:t xml:space="preserve"> </w:t>
+      </w:r>
+      <w:proofErr w:type="spellStart"/>
+      <w:r>
+        <w:t>bound</w:t>
+      </w:r>
+      <w:proofErr w:type="spellEnd"/>
+      <w:r>
+        <w:t xml:space="preserve">  to </w:t>
+      </w:r>
+      <w:proofErr w:type="spellStart"/>
+      <w:r>
+        <w:t>appropriate</w:t>
+      </w:r>
+      <w:proofErr w:type="spellEnd"/>
+      <w:r>
+        <w:t xml:space="preserve"> </w:t>
+      </w:r>
+      <w:proofErr w:type="spellStart"/>
+      <w:r>
+        <w:t>variable</w:t>
+      </w:r>
+      <w:proofErr w:type="spellEnd"/>
+      <w:r>
+        <w:t xml:space="preserve">. </w:t>
+      </w:r>
+      <w:proofErr w:type="spellStart"/>
+      <w:r>
+        <w:t>Once</w:t>
+      </w:r>
+      <w:proofErr w:type="spellEnd"/>
+      <w:r>
+        <w:t xml:space="preserve"> </w:t>
+      </w:r>
+      <w:proofErr w:type="spellStart"/>
+      <w:r>
+        <w:t>master</w:t>
+      </w:r>
+      <w:proofErr w:type="spellEnd"/>
+      <w:r>
+        <w:t xml:space="preserve"> </w:t>
+      </w:r>
+      <w:proofErr w:type="spellStart"/>
+      <w:r>
+        <w:t>caution</w:t>
+      </w:r>
+      <w:proofErr w:type="spellEnd"/>
+      <w:r>
+        <w:t xml:space="preserve"> </w:t>
+      </w:r>
+      <w:proofErr w:type="spellStart"/>
+      <w:r>
+        <w:t>goes</w:t>
+      </w:r>
+      <w:proofErr w:type="spellEnd"/>
+      <w:r>
+        <w:t xml:space="preserve"> on </w:t>
+      </w:r>
+      <w:proofErr w:type="spellStart"/>
+      <w:r>
+        <w:t>in</w:t>
+      </w:r>
+      <w:proofErr w:type="spellEnd"/>
+      <w:r>
+        <w:t xml:space="preserve"> </w:t>
+      </w:r>
+      <w:proofErr w:type="spellStart"/>
+      <w:r>
+        <w:t>simulation</w:t>
+      </w:r>
+      <w:proofErr w:type="spellEnd"/>
+      <w:r>
+        <w:t xml:space="preserve"> </w:t>
+      </w:r>
+      <w:proofErr w:type="spellStart"/>
+      <w:r>
+        <w:t>the</w:t>
+      </w:r>
+      <w:proofErr w:type="spellEnd"/>
+      <w:r>
+        <w:t xml:space="preserve"> same </w:t>
+      </w:r>
+      <w:proofErr w:type="spellStart"/>
+      <w:r>
+        <w:t>will</w:t>
+      </w:r>
+      <w:proofErr w:type="spellEnd"/>
+      <w:r>
+        <w:t xml:space="preserve"> </w:t>
+      </w:r>
+      <w:proofErr w:type="spellStart"/>
+      <w:r>
+        <w:t>happen</w:t>
+      </w:r>
+      <w:proofErr w:type="spellEnd"/>
+      <w:r>
+        <w:t xml:space="preserve"> </w:t>
+      </w:r>
+      <w:proofErr w:type="spellStart"/>
+      <w:r>
+        <w:t>in</w:t>
+      </w:r>
+      <w:proofErr w:type="spellEnd"/>
+      <w:r>
+        <w:t xml:space="preserve"> </w:t>
+      </w:r>
+      <w:proofErr w:type="spellStart"/>
+      <w:r>
+        <w:t>your</w:t>
+      </w:r>
+      <w:proofErr w:type="spellEnd"/>
+      <w:r>
+        <w:t xml:space="preserve"> MATRIC </w:t>
+      </w:r>
+      <w:proofErr w:type="spellStart"/>
+      <w:r>
+        <w:t>deck</w:t>
+      </w:r>
+      <w:proofErr w:type="spellEnd"/>
+      <w:r>
+        <w:t>.</w:t>
       </w:r>
     </w:p>
     <w:p/>
     <w:p>
       <w:r>
-        <w:t xml:space="preserve">DBMMM is free and open source app, available at </w:t>
+        <w:t xml:space="preserve">DBMMM </w:t>
+      </w:r>
+      <w:proofErr w:type="spellStart"/>
+      <w:r>
+        <w:t>is</w:t>
+      </w:r>
+      <w:proofErr w:type="spellEnd"/>
+      <w:r>
+        <w:t xml:space="preserve"> free </w:t>
+      </w:r>
+      <w:proofErr w:type="spellStart"/>
+      <w:r>
+        <w:t>and</w:t>
+      </w:r>
+      <w:proofErr w:type="spellEnd"/>
+      <w:r>
+        <w:t xml:space="preserve"> </w:t>
+      </w:r>
+      <w:proofErr w:type="spellStart"/>
+      <w:r>
+        <w:t>open</w:t>
+      </w:r>
+      <w:proofErr w:type="spellEnd"/>
+      <w:r>
+        <w:t xml:space="preserve"> </w:t>
+      </w:r>
+      <w:proofErr w:type="spellStart"/>
+      <w:r>
+        <w:t>source</w:t>
+      </w:r>
+      <w:proofErr w:type="spellEnd"/>
+      <w:r>
+        <w:t xml:space="preserve"> </w:t>
+      </w:r>
+      <w:proofErr w:type="spellStart"/>
+      <w:r>
+        <w:t>app</w:t>
+      </w:r>
+      <w:proofErr w:type="spellEnd"/>
+      <w:r>
+        <w:t xml:space="preserve">, </w:t>
+      </w:r>
+      <w:proofErr w:type="spellStart"/>
+      <w:r>
+        <w:t>available</w:t>
+      </w:r>
+      <w:proofErr w:type="spellEnd"/>
+      <w:r>
+        <w:t xml:space="preserve"> at </w:t>
       </w:r>
     </w:p>
     <w:p/>
@@ -53,21 +580,316 @@
       <w:pPr>
         <w:pStyle w:val="Heading1"/>
       </w:pPr>
-      <w:r>
-        <w:t>Wasn't this done before in MATRIC?</w:t>
-      </w:r>
-    </w:p>
-    <w:p>
-      <w:r>
-        <w:t>Yes it was, however, there was no general way of doing it and you had to make your own DCS Lua export script. Using DCS-BIOS which is de facto standard for DCS cockpit builders removes much of the complexity involved in integration DCS with MATRIC.</w:t>
+      <w:proofErr w:type="spellStart"/>
+      <w:r>
+        <w:t>Wasn't</w:t>
+      </w:r>
+      <w:proofErr w:type="spellEnd"/>
+      <w:r>
+        <w:t xml:space="preserve"> </w:t>
+      </w:r>
+      <w:proofErr w:type="spellStart"/>
+      <w:r>
+        <w:t>this</w:t>
+      </w:r>
+      <w:proofErr w:type="spellEnd"/>
+      <w:r>
+        <w:t xml:space="preserve"> </w:t>
+      </w:r>
+      <w:proofErr w:type="spellStart"/>
+      <w:r>
+        <w:t>done</w:t>
+      </w:r>
+      <w:proofErr w:type="spellEnd"/>
+      <w:r>
+        <w:t xml:space="preserve"> </w:t>
+      </w:r>
+      <w:proofErr w:type="spellStart"/>
+      <w:r>
+        <w:t>before</w:t>
+      </w:r>
+      <w:proofErr w:type="spellEnd"/>
+      <w:r>
+        <w:t xml:space="preserve"> </w:t>
+      </w:r>
+      <w:proofErr w:type="spellStart"/>
+      <w:r>
+        <w:t>in</w:t>
+      </w:r>
+      <w:proofErr w:type="spellEnd"/>
+      <w:r>
+        <w:t xml:space="preserve"> MATRIC?</w:t>
+      </w:r>
+    </w:p>
+    <w:p>
+      <w:proofErr w:type="spellStart"/>
+      <w:r>
+        <w:t>Yes</w:t>
+      </w:r>
+      <w:proofErr w:type="spellEnd"/>
+      <w:r>
+        <w:t xml:space="preserve"> </w:t>
+      </w:r>
+      <w:proofErr w:type="spellStart"/>
+      <w:r>
+        <w:t>it</w:t>
+      </w:r>
+      <w:proofErr w:type="spellEnd"/>
+      <w:r>
+        <w:t xml:space="preserve"> </w:t>
+      </w:r>
+      <w:proofErr w:type="spellStart"/>
+      <w:r>
+        <w:t>was</w:t>
+      </w:r>
+      <w:proofErr w:type="spellEnd"/>
+      <w:r>
+        <w:t xml:space="preserve">, </w:t>
+      </w:r>
+      <w:proofErr w:type="spellStart"/>
+      <w:r>
+        <w:t>however</w:t>
+      </w:r>
+      <w:proofErr w:type="spellEnd"/>
+      <w:r>
+        <w:t xml:space="preserve">, </w:t>
+      </w:r>
+      <w:proofErr w:type="spellStart"/>
+      <w:r>
+        <w:t>there</w:t>
+      </w:r>
+      <w:proofErr w:type="spellEnd"/>
+      <w:r>
+        <w:t xml:space="preserve"> </w:t>
+      </w:r>
+      <w:proofErr w:type="spellStart"/>
+      <w:r>
+        <w:t>was</w:t>
+      </w:r>
+      <w:proofErr w:type="spellEnd"/>
+      <w:r>
+        <w:t xml:space="preserve"> no general </w:t>
+      </w:r>
+      <w:proofErr w:type="spellStart"/>
+      <w:r>
+        <w:t>way</w:t>
+      </w:r>
+      <w:proofErr w:type="spellEnd"/>
+      <w:r>
+        <w:t xml:space="preserve"> </w:t>
+      </w:r>
+      <w:proofErr w:type="spellStart"/>
+      <w:r>
+        <w:t>of</w:t>
+      </w:r>
+      <w:proofErr w:type="spellEnd"/>
+      <w:r>
+        <w:t xml:space="preserve"> </w:t>
+      </w:r>
+      <w:proofErr w:type="spellStart"/>
+      <w:r>
+        <w:t>doing</w:t>
+      </w:r>
+      <w:proofErr w:type="spellEnd"/>
+      <w:r>
+        <w:t xml:space="preserve"> </w:t>
+      </w:r>
+      <w:proofErr w:type="spellStart"/>
+      <w:r>
+        <w:t>it</w:t>
+      </w:r>
+      <w:proofErr w:type="spellEnd"/>
+      <w:r>
+        <w:t xml:space="preserve"> </w:t>
+      </w:r>
+      <w:proofErr w:type="spellStart"/>
+      <w:r>
+        <w:t>and</w:t>
+      </w:r>
+      <w:proofErr w:type="spellEnd"/>
+      <w:r>
+        <w:t xml:space="preserve"> </w:t>
+      </w:r>
+      <w:proofErr w:type="spellStart"/>
+      <w:r>
+        <w:t>you</w:t>
+      </w:r>
+      <w:proofErr w:type="spellEnd"/>
+      <w:r>
+        <w:t xml:space="preserve"> had to make </w:t>
+      </w:r>
+      <w:proofErr w:type="spellStart"/>
+      <w:r>
+        <w:t>your</w:t>
+      </w:r>
+      <w:proofErr w:type="spellEnd"/>
+      <w:r>
+        <w:t xml:space="preserve"> </w:t>
+      </w:r>
+      <w:proofErr w:type="spellStart"/>
+      <w:r>
+        <w:t>own</w:t>
+      </w:r>
+      <w:proofErr w:type="spellEnd"/>
+      <w:r>
+        <w:t xml:space="preserve"> DCS </w:t>
+      </w:r>
+      <w:proofErr w:type="spellStart"/>
+      <w:r>
+        <w:t>Lua</w:t>
+      </w:r>
+      <w:proofErr w:type="spellEnd"/>
+      <w:r>
+        <w:t xml:space="preserve"> </w:t>
+      </w:r>
+      <w:proofErr w:type="spellStart"/>
+      <w:r>
+        <w:t>export</w:t>
+      </w:r>
+      <w:proofErr w:type="spellEnd"/>
+      <w:r>
+        <w:t xml:space="preserve"> </w:t>
+      </w:r>
+      <w:proofErr w:type="spellStart"/>
+      <w:r>
+        <w:t>script</w:t>
+      </w:r>
+      <w:proofErr w:type="spellEnd"/>
+      <w:r>
+        <w:t xml:space="preserve">. </w:t>
+      </w:r>
+      <w:proofErr w:type="spellStart"/>
+      <w:r>
+        <w:t>Using</w:t>
+      </w:r>
+      <w:proofErr w:type="spellEnd"/>
+      <w:r>
+        <w:t xml:space="preserve"> DCS-BIOS </w:t>
+      </w:r>
+      <w:proofErr w:type="spellStart"/>
+      <w:r>
+        <w:t>which</w:t>
+      </w:r>
+      <w:proofErr w:type="spellEnd"/>
+      <w:r>
+        <w:t xml:space="preserve"> </w:t>
+      </w:r>
+      <w:proofErr w:type="spellStart"/>
+      <w:r>
+        <w:t>is</w:t>
+      </w:r>
+      <w:proofErr w:type="spellEnd"/>
+      <w:r>
+        <w:t xml:space="preserve"> de facto standard for DCS </w:t>
+      </w:r>
+      <w:proofErr w:type="spellStart"/>
+      <w:r>
+        <w:t>cockpit</w:t>
+      </w:r>
+      <w:proofErr w:type="spellEnd"/>
+      <w:r>
+        <w:t xml:space="preserve"> </w:t>
+      </w:r>
+      <w:proofErr w:type="spellStart"/>
+      <w:r>
+        <w:t>builders</w:t>
+      </w:r>
+      <w:proofErr w:type="spellEnd"/>
+      <w:r>
+        <w:t xml:space="preserve"> </w:t>
+      </w:r>
+      <w:proofErr w:type="spellStart"/>
+      <w:r>
+        <w:t>removes</w:t>
+      </w:r>
+      <w:proofErr w:type="spellEnd"/>
+      <w:r>
+        <w:t xml:space="preserve"> </w:t>
+      </w:r>
+      <w:proofErr w:type="spellStart"/>
+      <w:r>
+        <w:t>much</w:t>
+      </w:r>
+      <w:proofErr w:type="spellEnd"/>
+      <w:r>
+        <w:t xml:space="preserve"> </w:t>
+      </w:r>
+      <w:proofErr w:type="spellStart"/>
+      <w:r>
+        <w:t>of</w:t>
+      </w:r>
+      <w:proofErr w:type="spellEnd"/>
+      <w:r>
+        <w:t xml:space="preserve"> </w:t>
+      </w:r>
+      <w:proofErr w:type="spellStart"/>
+      <w:r>
+        <w:t>the</w:t>
+      </w:r>
+      <w:proofErr w:type="spellEnd"/>
+      <w:r>
+        <w:t xml:space="preserve"> </w:t>
+      </w:r>
+      <w:proofErr w:type="spellStart"/>
+      <w:r>
+        <w:t>complexity</w:t>
+      </w:r>
+      <w:proofErr w:type="spellEnd"/>
+      <w:r>
+        <w:t xml:space="preserve"> </w:t>
+      </w:r>
+      <w:proofErr w:type="spellStart"/>
+      <w:r>
+        <w:t>involved</w:t>
+      </w:r>
+      <w:proofErr w:type="spellEnd"/>
+      <w:r>
+        <w:t xml:space="preserve"> </w:t>
+      </w:r>
+      <w:proofErr w:type="spellStart"/>
+      <w:r>
+        <w:t>in</w:t>
+      </w:r>
+      <w:proofErr w:type="spellEnd"/>
+      <w:r>
+        <w:t xml:space="preserve"> </w:t>
+      </w:r>
+      <w:proofErr w:type="spellStart"/>
+      <w:r>
+        <w:t>integration</w:t>
+      </w:r>
+      <w:proofErr w:type="spellEnd"/>
+      <w:r>
+        <w:t xml:space="preserve"> DCS </w:t>
+      </w:r>
+      <w:proofErr w:type="spellStart"/>
+      <w:r>
+        <w:t>with</w:t>
+      </w:r>
+      <w:proofErr w:type="spellEnd"/>
+      <w:r>
+        <w:t xml:space="preserve"> MATRIC.</w:t>
       </w:r>
     </w:p>
     <w:p>
       <w:pPr>
         <w:pStyle w:val="Heading1"/>
       </w:pPr>
-      <w:r>
-        <w:t>Setting up DBMM</w:t>
+      <w:proofErr w:type="spellStart"/>
+      <w:r>
+        <w:t>Setting</w:t>
+      </w:r>
+      <w:proofErr w:type="spellEnd"/>
+      <w:r>
+        <w:t xml:space="preserve"> </w:t>
+      </w:r>
+      <w:proofErr w:type="spellStart"/>
+      <w:r>
+        <w:t>up</w:t>
+      </w:r>
+      <w:proofErr w:type="spellEnd"/>
+      <w:r>
+        <w:t xml:space="preserve"> DBMM</w:t>
       </w:r>
     </w:p>
     <w:p/>
@@ -75,24 +897,119 @@
       <w:pPr>
         <w:pStyle w:val="Heading2"/>
       </w:pPr>
+      <w:proofErr w:type="spellStart"/>
       <w:r>
         <w:t>Prerequisites</w:t>
       </w:r>
-    </w:p>
-    <w:p>
-      <w:r>
-        <w:t>You need to have DCS-BIOS installed, for instructions – please refer to DCS-BIOS documentation</w:t>
-      </w:r>
-    </w:p>
-    <w:p>
-      <w:r>
-        <w:t xml:space="preserve">MATRIC Windows server – version </w:t>
+      <w:proofErr w:type="spellEnd"/>
+    </w:p>
+    <w:p>
+      <w:r>
+        <w:t xml:space="preserve">You </w:t>
+      </w:r>
+      <w:proofErr w:type="spellStart"/>
+      <w:r>
+        <w:t>need</w:t>
+      </w:r>
+      <w:proofErr w:type="spellEnd"/>
+      <w:r>
+        <w:t xml:space="preserve"> to </w:t>
+      </w:r>
+      <w:proofErr w:type="spellStart"/>
+      <w:r>
+        <w:t>have</w:t>
+      </w:r>
+      <w:proofErr w:type="spellEnd"/>
+      <w:r>
+        <w:t xml:space="preserve"> DCS-BIOS </w:t>
+      </w:r>
+      <w:proofErr w:type="spellStart"/>
+      <w:r>
+        <w:t>installed</w:t>
+      </w:r>
+      <w:proofErr w:type="spellEnd"/>
+      <w:r>
+        <w:t xml:space="preserve">, for </w:t>
+      </w:r>
+      <w:proofErr w:type="spellStart"/>
+      <w:r>
+        <w:t>instructions</w:t>
+      </w:r>
+      <w:proofErr w:type="spellEnd"/>
+      <w:r>
+        <w:t xml:space="preserve"> – </w:t>
+      </w:r>
+      <w:proofErr w:type="spellStart"/>
+      <w:r>
+        <w:t>please</w:t>
+      </w:r>
+      <w:proofErr w:type="spellEnd"/>
+      <w:r>
+        <w:t xml:space="preserve"> </w:t>
+      </w:r>
+      <w:proofErr w:type="spellStart"/>
+      <w:r>
+        <w:t>refer</w:t>
+      </w:r>
+      <w:proofErr w:type="spellEnd"/>
+      <w:r>
+        <w:t xml:space="preserve"> to DCS-BIOS </w:t>
+      </w:r>
+      <w:proofErr w:type="spellStart"/>
+      <w:r>
+        <w:t>documentation</w:t>
+      </w:r>
+      <w:proofErr w:type="spellEnd"/>
+    </w:p>
+    <w:p>
+      <w:r>
+        <w:t xml:space="preserve">MATRIC Windows server – </w:t>
+      </w:r>
+      <w:proofErr w:type="spellStart"/>
+      <w:r>
+        <w:t>version</w:t>
+      </w:r>
+      <w:proofErr w:type="spellEnd"/>
+      <w:r>
+        <w:t xml:space="preserve"> </w:t>
       </w:r>
       <w:r>
         <w:t>2.8.60</w:t>
       </w:r>
       <w:r>
-        <w:t xml:space="preserve"> or higher, get it at </w:t>
+        <w:t xml:space="preserve"> </w:t>
+      </w:r>
+      <w:proofErr w:type="spellStart"/>
+      <w:r>
+        <w:t>or</w:t>
+      </w:r>
+      <w:proofErr w:type="spellEnd"/>
+      <w:r>
+        <w:t xml:space="preserve"> </w:t>
+      </w:r>
+      <w:proofErr w:type="spellStart"/>
+      <w:r>
+        <w:t>higher</w:t>
+      </w:r>
+      <w:proofErr w:type="spellEnd"/>
+      <w:r>
+        <w:t xml:space="preserve">, </w:t>
+      </w:r>
+      <w:proofErr w:type="spellStart"/>
+      <w:r>
+        <w:t>get</w:t>
+      </w:r>
+      <w:proofErr w:type="spellEnd"/>
+      <w:r>
+        <w:t xml:space="preserve"> </w:t>
+      </w:r>
+      <w:proofErr w:type="spellStart"/>
+      <w:r>
+        <w:t>it</w:t>
+      </w:r>
+      <w:proofErr w:type="spellEnd"/>
+      <w:r>
+        <w:t xml:space="preserve"> at </w:t>
       </w:r>
       <w:hyperlink r:id="rId5" w:anchor="download" w:history="1">
         <w:r>
@@ -105,8 +1022,45 @@
     </w:p>
     <w:p>
       <w:r>
-        <w:t>You need to enable 3rd party integration in MATRIC server settings</w:t>
-      </w:r>
+        <w:t xml:space="preserve">You </w:t>
+      </w:r>
+      <w:proofErr w:type="spellStart"/>
+      <w:r>
+        <w:t>need</w:t>
+      </w:r>
+      <w:proofErr w:type="spellEnd"/>
+      <w:r>
+        <w:t xml:space="preserve"> to </w:t>
+      </w:r>
+      <w:proofErr w:type="spellStart"/>
+      <w:r>
+        <w:t>enable</w:t>
+      </w:r>
+      <w:proofErr w:type="spellEnd"/>
+      <w:r>
+        <w:t xml:space="preserve"> 3rd party </w:t>
+      </w:r>
+      <w:proofErr w:type="spellStart"/>
+      <w:r>
+        <w:t>integration</w:t>
+      </w:r>
+      <w:proofErr w:type="spellEnd"/>
+      <w:r>
+        <w:t xml:space="preserve"> </w:t>
+      </w:r>
+      <w:proofErr w:type="spellStart"/>
+      <w:r>
+        <w:t>in</w:t>
+      </w:r>
+      <w:proofErr w:type="spellEnd"/>
+      <w:r>
+        <w:t xml:space="preserve"> MATRIC server </w:t>
+      </w:r>
+      <w:proofErr w:type="spellStart"/>
+      <w:r>
+        <w:t>settings</w:t>
+      </w:r>
+      <w:proofErr w:type="spellEnd"/>
     </w:p>
     <w:p>
       <w:pPr>
@@ -123,17 +1077,171 @@
     </w:p>
     <w:p>
       <w:r>
-        <w:t>You can download DBMM here</w:t>
-      </w:r>
-    </w:p>
-    <w:p>
-      <w:r>
-        <w:t>[standalone version] – Larger download with .net runtime included</w:t>
-      </w:r>
-    </w:p>
-    <w:p>
-      <w:r>
-        <w:t>[framework dependent] – Much smaller download, but you need to have .net 8 desktop runtime installed on your PC (</w:t>
+        <w:t xml:space="preserve">You </w:t>
+      </w:r>
+      <w:proofErr w:type="spellStart"/>
+      <w:r>
+        <w:t>can</w:t>
+      </w:r>
+      <w:proofErr w:type="spellEnd"/>
+      <w:r>
+        <w:t xml:space="preserve"> download DBMM </w:t>
+      </w:r>
+      <w:proofErr w:type="spellStart"/>
+      <w:r>
+        <w:t>here</w:t>
+      </w:r>
+      <w:proofErr w:type="spellEnd"/>
+    </w:p>
+    <w:p>
+      <w:r>
+        <w:t>[</w:t>
+      </w:r>
+      <w:proofErr w:type="spellStart"/>
+      <w:r>
+        <w:t>standalone</w:t>
+      </w:r>
+      <w:proofErr w:type="spellEnd"/>
+      <w:r>
+        <w:t xml:space="preserve"> </w:t>
+      </w:r>
+      <w:proofErr w:type="spellStart"/>
+      <w:r>
+        <w:t>version</w:t>
+      </w:r>
+      <w:proofErr w:type="spellEnd"/>
+      <w:r>
+        <w:t xml:space="preserve">] – </w:t>
+      </w:r>
+      <w:proofErr w:type="spellStart"/>
+      <w:r>
+        <w:t>Larger</w:t>
+      </w:r>
+      <w:proofErr w:type="spellEnd"/>
+      <w:r>
+        <w:t xml:space="preserve"> download </w:t>
+      </w:r>
+      <w:proofErr w:type="spellStart"/>
+      <w:r>
+        <w:t>with</w:t>
+      </w:r>
+      <w:proofErr w:type="spellEnd"/>
+      <w:r>
+        <w:t xml:space="preserve"> .</w:t>
+      </w:r>
+      <w:proofErr w:type="spellStart"/>
+      <w:r>
+        <w:t>net</w:t>
+      </w:r>
+      <w:proofErr w:type="spellEnd"/>
+      <w:r>
+        <w:t xml:space="preserve"> </w:t>
+      </w:r>
+      <w:proofErr w:type="spellStart"/>
+      <w:r>
+        <w:t>runtime</w:t>
+      </w:r>
+      <w:proofErr w:type="spellEnd"/>
+      <w:r>
+        <w:t xml:space="preserve"> </w:t>
+      </w:r>
+      <w:proofErr w:type="spellStart"/>
+      <w:r>
+        <w:t>included</w:t>
+      </w:r>
+      <w:proofErr w:type="spellEnd"/>
+    </w:p>
+    <w:p>
+      <w:r>
+        <w:t>[</w:t>
+      </w:r>
+      <w:proofErr w:type="spellStart"/>
+      <w:r>
+        <w:t>framework</w:t>
+      </w:r>
+      <w:proofErr w:type="spellEnd"/>
+      <w:r>
+        <w:t xml:space="preserve"> </w:t>
+      </w:r>
+      <w:proofErr w:type="spellStart"/>
+      <w:r>
+        <w:t>dependent</w:t>
+      </w:r>
+      <w:proofErr w:type="spellEnd"/>
+      <w:r>
+        <w:t xml:space="preserve">] – </w:t>
+      </w:r>
+      <w:proofErr w:type="spellStart"/>
+      <w:r>
+        <w:t>Much</w:t>
+      </w:r>
+      <w:proofErr w:type="spellEnd"/>
+      <w:r>
+        <w:t xml:space="preserve"> </w:t>
+      </w:r>
+      <w:proofErr w:type="spellStart"/>
+      <w:r>
+        <w:t>smaller</w:t>
+      </w:r>
+      <w:proofErr w:type="spellEnd"/>
+      <w:r>
+        <w:t xml:space="preserve"> download, but </w:t>
+      </w:r>
+      <w:proofErr w:type="spellStart"/>
+      <w:r>
+        <w:t>you</w:t>
+      </w:r>
+      <w:proofErr w:type="spellEnd"/>
+      <w:r>
+        <w:t xml:space="preserve"> </w:t>
+      </w:r>
+      <w:proofErr w:type="spellStart"/>
+      <w:r>
+        <w:t>need</w:t>
+      </w:r>
+      <w:proofErr w:type="spellEnd"/>
+      <w:r>
+        <w:t xml:space="preserve"> to </w:t>
+      </w:r>
+      <w:proofErr w:type="spellStart"/>
+      <w:r>
+        <w:t>have</w:t>
+      </w:r>
+      <w:proofErr w:type="spellEnd"/>
+      <w:r>
+        <w:t xml:space="preserve"> .</w:t>
+      </w:r>
+      <w:proofErr w:type="spellStart"/>
+      <w:r>
+        <w:t>net</w:t>
+      </w:r>
+      <w:proofErr w:type="spellEnd"/>
+      <w:r>
+        <w:t xml:space="preserve"> 8 desktop </w:t>
+      </w:r>
+      <w:proofErr w:type="spellStart"/>
+      <w:r>
+        <w:t>runtime</w:t>
+      </w:r>
+      <w:proofErr w:type="spellEnd"/>
+      <w:r>
+        <w:t xml:space="preserve"> </w:t>
+      </w:r>
+      <w:proofErr w:type="spellStart"/>
+      <w:r>
+        <w:t>installed</w:t>
+      </w:r>
+      <w:proofErr w:type="spellEnd"/>
+      <w:r>
+        <w:t xml:space="preserve"> on </w:t>
+      </w:r>
+      <w:proofErr w:type="spellStart"/>
+      <w:r>
+        <w:t>your</w:t>
+      </w:r>
+      <w:proofErr w:type="spellEnd"/>
+      <w:r>
+        <w:t xml:space="preserve"> PC (</w:t>
       </w:r>
       <w:hyperlink r:id="rId6" w:history="1">
         <w:r>
@@ -166,32 +1274,176 @@
       </w:pPr>
       <w:r>
         <w:lastRenderedPageBreak/>
-        <w:t>DBMM configuration</w:t>
-      </w:r>
-    </w:p>
-    <w:p>
-      <w:r>
-        <w:t>DBMM is a simple app with very clear purpose so it is very simple to use if everyting else is set up</w:t>
-      </w:r>
+        <w:t xml:space="preserve">DBMM </w:t>
+      </w:r>
+      <w:proofErr w:type="spellStart"/>
+      <w:r>
+        <w:t>configuration</w:t>
+      </w:r>
+      <w:proofErr w:type="spellEnd"/>
+    </w:p>
+    <w:p>
+      <w:r>
+        <w:t xml:space="preserve">DBMM </w:t>
+      </w:r>
+      <w:proofErr w:type="spellStart"/>
+      <w:r>
+        <w:t>is</w:t>
+      </w:r>
+      <w:proofErr w:type="spellEnd"/>
+      <w:r>
+        <w:t xml:space="preserve"> a </w:t>
+      </w:r>
+      <w:proofErr w:type="spellStart"/>
+      <w:r>
+        <w:t>simple</w:t>
+      </w:r>
+      <w:proofErr w:type="spellEnd"/>
+      <w:r>
+        <w:t xml:space="preserve"> </w:t>
+      </w:r>
+      <w:proofErr w:type="spellStart"/>
+      <w:r>
+        <w:t>app</w:t>
+      </w:r>
+      <w:proofErr w:type="spellEnd"/>
+      <w:r>
+        <w:t xml:space="preserve"> </w:t>
+      </w:r>
+      <w:proofErr w:type="spellStart"/>
+      <w:r>
+        <w:t>with</w:t>
+      </w:r>
+      <w:proofErr w:type="spellEnd"/>
+      <w:r>
+        <w:t xml:space="preserve"> </w:t>
+      </w:r>
+      <w:proofErr w:type="spellStart"/>
+      <w:r>
+        <w:t>very</w:t>
+      </w:r>
+      <w:proofErr w:type="spellEnd"/>
+      <w:r>
+        <w:t xml:space="preserve"> </w:t>
+      </w:r>
+      <w:proofErr w:type="spellStart"/>
+      <w:r>
+        <w:t>clear</w:t>
+      </w:r>
+      <w:proofErr w:type="spellEnd"/>
+      <w:r>
+        <w:t xml:space="preserve"> </w:t>
+      </w:r>
+      <w:proofErr w:type="spellStart"/>
+      <w:r>
+        <w:t>purpose</w:t>
+      </w:r>
+      <w:proofErr w:type="spellEnd"/>
+      <w:r>
+        <w:t xml:space="preserve"> </w:t>
+      </w:r>
+      <w:proofErr w:type="spellStart"/>
+      <w:r>
+        <w:t>so</w:t>
+      </w:r>
+      <w:proofErr w:type="spellEnd"/>
+      <w:r>
+        <w:t xml:space="preserve"> </w:t>
+      </w:r>
+      <w:proofErr w:type="spellStart"/>
+      <w:r>
+        <w:t>it</w:t>
+      </w:r>
+      <w:proofErr w:type="spellEnd"/>
+      <w:r>
+        <w:t xml:space="preserve"> </w:t>
+      </w:r>
+      <w:proofErr w:type="spellStart"/>
+      <w:r>
+        <w:t>is</w:t>
+      </w:r>
+      <w:proofErr w:type="spellEnd"/>
+      <w:r>
+        <w:t xml:space="preserve"> </w:t>
+      </w:r>
+      <w:proofErr w:type="spellStart"/>
+      <w:r>
+        <w:t>very</w:t>
+      </w:r>
+      <w:proofErr w:type="spellEnd"/>
+      <w:r>
+        <w:t xml:space="preserve"> </w:t>
+      </w:r>
+      <w:proofErr w:type="spellStart"/>
+      <w:r>
+        <w:t>simple</w:t>
+      </w:r>
+      <w:proofErr w:type="spellEnd"/>
+      <w:r>
+        <w:t xml:space="preserve"> to use </w:t>
+      </w:r>
+      <w:proofErr w:type="spellStart"/>
+      <w:r>
+        <w:t>if</w:t>
+      </w:r>
+      <w:proofErr w:type="spellEnd"/>
+      <w:r>
+        <w:t xml:space="preserve"> </w:t>
+      </w:r>
+      <w:proofErr w:type="spellStart"/>
+      <w:r>
+        <w:t>everyting</w:t>
+      </w:r>
+      <w:proofErr w:type="spellEnd"/>
+      <w:r>
+        <w:t xml:space="preserve"> </w:t>
+      </w:r>
+      <w:proofErr w:type="spellStart"/>
+      <w:r>
+        <w:t>else</w:t>
+      </w:r>
+      <w:proofErr w:type="spellEnd"/>
+      <w:r>
+        <w:t xml:space="preserve"> </w:t>
+      </w:r>
+      <w:proofErr w:type="spellStart"/>
+      <w:r>
+        <w:t>is</w:t>
+      </w:r>
+      <w:proofErr w:type="spellEnd"/>
+      <w:r>
+        <w:t xml:space="preserve"> set </w:t>
+      </w:r>
+      <w:proofErr w:type="spellStart"/>
+      <w:r>
+        <w:t>up</w:t>
+      </w:r>
+      <w:proofErr w:type="spellEnd"/>
     </w:p>
     <w:p>
       <w:pPr>
         <w:pStyle w:val="Heading2"/>
       </w:pPr>
-      <w:r>
-        <w:t>Main screen</w:t>
+      <w:proofErr w:type="spellStart"/>
+      <w:r>
+        <w:t>Main</w:t>
+      </w:r>
+      <w:proofErr w:type="spellEnd"/>
+      <w:r>
+        <w:t xml:space="preserve"> screen</w:t>
       </w:r>
     </w:p>
     <w:p>
       <w:r>
         <w:rPr>
           <w:noProof/>
+          <w:lang w:eastAsia="hr-HR"/>
         </w:rPr>
         <w:drawing>
-          <wp:inline distT="0" distB="0" distL="0" distR="0" wp14:anchorId="5C52B5A4" wp14:editId="2904435C">
-            <wp:extent cx="5731510" cy="2870200"/>
-            <wp:effectExtent l="0" t="0" r="2540" b="6350"/>
-            <wp:docPr id="1" name="Picture 1"/>
+          <wp:inline distT="0" distB="0" distL="0" distR="0" wp14:anchorId="2B10002F" wp14:editId="6CFA6A37">
+            <wp:extent cx="5731510" cy="3470910"/>
+            <wp:effectExtent l="0" t="0" r="2540" b="0"/>
+            <wp:docPr id="2" name="Picture 2"/>
             <wp:cNvGraphicFramePr>
               <a:graphicFrameLocks xmlns:a="http://schemas.openxmlformats.org/drawingml/2006/main" noChangeAspect="1"/>
             </wp:cNvGraphicFramePr>
@@ -211,7 +1463,7 @@
                   <pic:spPr>
                     <a:xfrm>
                       <a:off x="0" y="0"/>
-                      <a:ext cx="5731510" cy="2870200"/>
+                      <a:ext cx="5731510" cy="3470910"/>
                     </a:xfrm>
                     <a:prstGeom prst="rect">
                       <a:avLst/>
@@ -229,96 +1481,647 @@
         <w:pStyle w:val="Heading3"/>
       </w:pPr>
       <w:r>
-        <w:t>DCS-BIOS json files path</w:t>
-      </w:r>
-    </w:p>
-    <w:p>
-      <w:r>
-        <w:t xml:space="preserve">DBMMW will try to detect your DCS-BIOS installation, usually in Saved Games\DCS\Scripts\DCS-BIOS. </w:t>
-      </w:r>
-      <w:r>
-        <w:rPr>
-          <w:b/>
-          <w:bCs/>
-        </w:rPr>
-        <w:t>The path needed for DBMM is the path to DCS-BIOS docs\json</w:t>
-      </w:r>
-      <w:r>
-        <w:t xml:space="preserve"> folder where per-aircraft configuration files are located</w:t>
-      </w:r>
+        <w:t xml:space="preserve">DCS-BIOS </w:t>
+      </w:r>
+      <w:proofErr w:type="spellStart"/>
+      <w:r>
+        <w:t>json</w:t>
+      </w:r>
+      <w:proofErr w:type="spellEnd"/>
+      <w:r>
+        <w:t xml:space="preserve"> </w:t>
+      </w:r>
+      <w:proofErr w:type="spellStart"/>
+      <w:r>
+        <w:t>files</w:t>
+      </w:r>
+      <w:proofErr w:type="spellEnd"/>
+      <w:r>
+        <w:t xml:space="preserve"> </w:t>
+      </w:r>
+      <w:proofErr w:type="spellStart"/>
+      <w:r>
+        <w:t>path</w:t>
+      </w:r>
+      <w:proofErr w:type="spellEnd"/>
+    </w:p>
+    <w:p>
+      <w:r>
+        <w:t xml:space="preserve">DBMMW </w:t>
+      </w:r>
+      <w:proofErr w:type="spellStart"/>
+      <w:r>
+        <w:t>will</w:t>
+      </w:r>
+      <w:proofErr w:type="spellEnd"/>
+      <w:r>
+        <w:t xml:space="preserve"> </w:t>
+      </w:r>
+      <w:proofErr w:type="spellStart"/>
+      <w:r>
+        <w:t>try</w:t>
+      </w:r>
+      <w:proofErr w:type="spellEnd"/>
+      <w:r>
+        <w:t xml:space="preserve"> to </w:t>
+      </w:r>
+      <w:proofErr w:type="spellStart"/>
+      <w:r>
+        <w:t>detect</w:t>
+      </w:r>
+      <w:proofErr w:type="spellEnd"/>
+      <w:r>
+        <w:t xml:space="preserve"> </w:t>
+      </w:r>
+      <w:proofErr w:type="spellStart"/>
+      <w:r>
+        <w:t>your</w:t>
+      </w:r>
+      <w:proofErr w:type="spellEnd"/>
+      <w:r>
+        <w:t xml:space="preserve"> DCS-BIOS </w:t>
+      </w:r>
+      <w:proofErr w:type="spellStart"/>
+      <w:r>
+        <w:t>installation</w:t>
+      </w:r>
+      <w:proofErr w:type="spellEnd"/>
+      <w:r>
+        <w:t xml:space="preserve">, </w:t>
+      </w:r>
+      <w:proofErr w:type="spellStart"/>
+      <w:r>
+        <w:t>usually</w:t>
+      </w:r>
+      <w:proofErr w:type="spellEnd"/>
+      <w:r>
+        <w:t xml:space="preserve"> </w:t>
+      </w:r>
+      <w:proofErr w:type="spellStart"/>
+      <w:r>
+        <w:t>in</w:t>
+      </w:r>
+      <w:proofErr w:type="spellEnd"/>
+      <w:r>
+        <w:t xml:space="preserve"> </w:t>
+      </w:r>
+      <w:proofErr w:type="spellStart"/>
+      <w:r>
+        <w:t>Saved</w:t>
+      </w:r>
+      <w:proofErr w:type="spellEnd"/>
+      <w:r>
+        <w:t xml:space="preserve"> </w:t>
+      </w:r>
+      <w:proofErr w:type="spellStart"/>
+      <w:r>
+        <w:t>Games</w:t>
+      </w:r>
+      <w:proofErr w:type="spellEnd"/>
+      <w:r>
+        <w:t>\DCS\</w:t>
+      </w:r>
+      <w:proofErr w:type="spellStart"/>
+      <w:r>
+        <w:t>Scripts</w:t>
+      </w:r>
+      <w:proofErr w:type="spellEnd"/>
+      <w:r>
+        <w:t xml:space="preserve">\DCS-BIOS. </w:t>
+      </w:r>
+      <w:proofErr w:type="spellStart"/>
+      <w:r>
+        <w:rPr>
+          <w:b/>
+          <w:bCs/>
+        </w:rPr>
+        <w:t>The</w:t>
+      </w:r>
+      <w:proofErr w:type="spellEnd"/>
+      <w:r>
+        <w:rPr>
+          <w:b/>
+          <w:bCs/>
+        </w:rPr>
+        <w:t xml:space="preserve"> </w:t>
+      </w:r>
+      <w:proofErr w:type="spellStart"/>
+      <w:r>
+        <w:rPr>
+          <w:b/>
+          <w:bCs/>
+        </w:rPr>
+        <w:t>path</w:t>
+      </w:r>
+      <w:proofErr w:type="spellEnd"/>
+      <w:r>
+        <w:rPr>
+          <w:b/>
+          <w:bCs/>
+        </w:rPr>
+        <w:t xml:space="preserve"> </w:t>
+      </w:r>
+      <w:proofErr w:type="spellStart"/>
+      <w:r>
+        <w:rPr>
+          <w:b/>
+          <w:bCs/>
+        </w:rPr>
+        <w:t>needed</w:t>
+      </w:r>
+      <w:proofErr w:type="spellEnd"/>
+      <w:r>
+        <w:rPr>
+          <w:b/>
+          <w:bCs/>
+        </w:rPr>
+        <w:t xml:space="preserve"> for DBMM </w:t>
+      </w:r>
+      <w:proofErr w:type="spellStart"/>
+      <w:r>
+        <w:rPr>
+          <w:b/>
+          <w:bCs/>
+        </w:rPr>
+        <w:t>is</w:t>
+      </w:r>
+      <w:proofErr w:type="spellEnd"/>
+      <w:r>
+        <w:rPr>
+          <w:b/>
+          <w:bCs/>
+        </w:rPr>
+        <w:t xml:space="preserve"> </w:t>
+      </w:r>
+      <w:proofErr w:type="spellStart"/>
+      <w:r>
+        <w:rPr>
+          <w:b/>
+          <w:bCs/>
+        </w:rPr>
+        <w:t>the</w:t>
+      </w:r>
+      <w:proofErr w:type="spellEnd"/>
+      <w:r>
+        <w:rPr>
+          <w:b/>
+          <w:bCs/>
+        </w:rPr>
+        <w:t xml:space="preserve"> </w:t>
+      </w:r>
+      <w:proofErr w:type="spellStart"/>
+      <w:r>
+        <w:rPr>
+          <w:b/>
+          <w:bCs/>
+        </w:rPr>
+        <w:t>path</w:t>
+      </w:r>
+      <w:proofErr w:type="spellEnd"/>
+      <w:r>
+        <w:rPr>
+          <w:b/>
+          <w:bCs/>
+        </w:rPr>
+        <w:t xml:space="preserve"> to DCS-BIOS </w:t>
+      </w:r>
+      <w:proofErr w:type="spellStart"/>
+      <w:r>
+        <w:rPr>
+          <w:b/>
+          <w:bCs/>
+        </w:rPr>
+        <w:t>docs</w:t>
+      </w:r>
+      <w:proofErr w:type="spellEnd"/>
+      <w:r>
+        <w:rPr>
+          <w:b/>
+          <w:bCs/>
+        </w:rPr>
+        <w:t>\</w:t>
+      </w:r>
+      <w:proofErr w:type="spellStart"/>
+      <w:r>
+        <w:rPr>
+          <w:b/>
+          <w:bCs/>
+        </w:rPr>
+        <w:t>json</w:t>
+      </w:r>
+      <w:proofErr w:type="spellEnd"/>
+      <w:r>
+        <w:t xml:space="preserve"> folder </w:t>
+      </w:r>
+      <w:proofErr w:type="spellStart"/>
+      <w:r>
+        <w:t>where</w:t>
+      </w:r>
+      <w:proofErr w:type="spellEnd"/>
+      <w:r>
+        <w:t xml:space="preserve"> </w:t>
+      </w:r>
+      <w:proofErr w:type="spellStart"/>
+      <w:r>
+        <w:t>per-aircraft</w:t>
+      </w:r>
+      <w:proofErr w:type="spellEnd"/>
+      <w:r>
+        <w:t xml:space="preserve"> </w:t>
+      </w:r>
+      <w:proofErr w:type="spellStart"/>
+      <w:r>
+        <w:t>configuration</w:t>
+      </w:r>
+      <w:proofErr w:type="spellEnd"/>
+      <w:r>
+        <w:t xml:space="preserve"> </w:t>
+      </w:r>
+      <w:proofErr w:type="spellStart"/>
+      <w:r>
+        <w:t>files</w:t>
+      </w:r>
+      <w:proofErr w:type="spellEnd"/>
+      <w:r>
+        <w:t xml:space="preserve"> are </w:t>
+      </w:r>
+      <w:proofErr w:type="spellStart"/>
+      <w:r>
+        <w:t>located</w:t>
+      </w:r>
+      <w:proofErr w:type="spellEnd"/>
       <w:r>
         <w:t>.</w:t>
       </w:r>
     </w:p>
-    <w:p/>
     <w:p>
       <w:pPr>
         <w:pStyle w:val="Heading3"/>
       </w:pPr>
       <w:r>
-        <w:t>BIOS listener address</w:t>
-      </w:r>
-    </w:p>
-    <w:p>
-      <w:r>
-        <w:t>By default, this is set to UDP multicast address (DCS-BIOS default) in general you won't need to change that</w:t>
-      </w:r>
+        <w:t xml:space="preserve">BIOS </w:t>
+      </w:r>
+      <w:proofErr w:type="spellStart"/>
+      <w:r>
+        <w:t>listener</w:t>
+      </w:r>
+      <w:proofErr w:type="spellEnd"/>
+      <w:r>
+        <w:t xml:space="preserve"> </w:t>
+      </w:r>
+      <w:proofErr w:type="spellStart"/>
+      <w:r>
+        <w:t>address</w:t>
+      </w:r>
+      <w:proofErr w:type="spellEnd"/>
+    </w:p>
+    <w:p>
+      <w:proofErr w:type="spellStart"/>
+      <w:r>
+        <w:t>By</w:t>
+      </w:r>
+      <w:proofErr w:type="spellEnd"/>
+      <w:r>
+        <w:t xml:space="preserve"> </w:t>
+      </w:r>
+      <w:proofErr w:type="spellStart"/>
+      <w:r>
+        <w:t>default</w:t>
+      </w:r>
+      <w:proofErr w:type="spellEnd"/>
+      <w:r>
+        <w:t xml:space="preserve">, </w:t>
+      </w:r>
+      <w:proofErr w:type="spellStart"/>
+      <w:r>
+        <w:t>this</w:t>
+      </w:r>
+      <w:proofErr w:type="spellEnd"/>
+      <w:r>
+        <w:t xml:space="preserve"> </w:t>
+      </w:r>
+      <w:proofErr w:type="spellStart"/>
+      <w:r>
+        <w:t>is</w:t>
+      </w:r>
+      <w:proofErr w:type="spellEnd"/>
+      <w:r>
+        <w:t xml:space="preserve"> set to UDP </w:t>
+      </w:r>
+      <w:proofErr w:type="spellStart"/>
+      <w:r>
+        <w:t>multicast</w:t>
+      </w:r>
+      <w:proofErr w:type="spellEnd"/>
+      <w:r>
+        <w:t xml:space="preserve"> </w:t>
+      </w:r>
+      <w:proofErr w:type="spellStart"/>
+      <w:r>
+        <w:t>address</w:t>
+      </w:r>
+      <w:proofErr w:type="spellEnd"/>
+      <w:r>
+        <w:t xml:space="preserve"> (DCS-BIOS </w:t>
+      </w:r>
+      <w:proofErr w:type="spellStart"/>
+      <w:r>
+        <w:t>default</w:t>
+      </w:r>
+      <w:proofErr w:type="spellEnd"/>
+      <w:r>
+        <w:t xml:space="preserve">) </w:t>
+      </w:r>
+      <w:proofErr w:type="spellStart"/>
+      <w:r>
+        <w:t>in</w:t>
+      </w:r>
+      <w:proofErr w:type="spellEnd"/>
+      <w:r>
+        <w:t xml:space="preserve"> general </w:t>
+      </w:r>
+      <w:proofErr w:type="spellStart"/>
+      <w:r>
+        <w:t>you</w:t>
+      </w:r>
+      <w:proofErr w:type="spellEnd"/>
+      <w:r>
+        <w:t xml:space="preserve"> </w:t>
+      </w:r>
+      <w:proofErr w:type="spellStart"/>
+      <w:r>
+        <w:t>won't</w:t>
+      </w:r>
+      <w:proofErr w:type="spellEnd"/>
+      <w:r>
+        <w:t xml:space="preserve"> </w:t>
+      </w:r>
+      <w:proofErr w:type="spellStart"/>
+      <w:r>
+        <w:t>need</w:t>
+      </w:r>
+      <w:proofErr w:type="spellEnd"/>
+      <w:r>
+        <w:t xml:space="preserve"> to </w:t>
+      </w:r>
+      <w:proofErr w:type="spellStart"/>
+      <w:r>
+        <w:t>change</w:t>
+      </w:r>
+      <w:proofErr w:type="spellEnd"/>
+      <w:r>
+        <w:t xml:space="preserve"> </w:t>
+      </w:r>
+      <w:proofErr w:type="spellStart"/>
+      <w:r>
+        <w:t>that</w:t>
+      </w:r>
+      <w:proofErr w:type="spellEnd"/>
     </w:p>
     <w:p>
       <w:pPr>
         <w:pStyle w:val="Heading3"/>
       </w:pPr>
       <w:r>
-        <w:t>BIOS listener port</w:t>
-      </w:r>
-    </w:p>
-    <w:p>
-      <w:r>
-        <w:t>By default this is set to 5010 (DCS-BIOS default)</w:t>
+        <w:t xml:space="preserve">BIOS </w:t>
+      </w:r>
+      <w:proofErr w:type="spellStart"/>
+      <w:r>
+        <w:t>listener</w:t>
+      </w:r>
+      <w:proofErr w:type="spellEnd"/>
+      <w:r>
+        <w:t xml:space="preserve"> </w:t>
+      </w:r>
+      <w:proofErr w:type="spellStart"/>
+      <w:r>
+        <w:t>port</w:t>
+      </w:r>
+      <w:proofErr w:type="spellEnd"/>
+    </w:p>
+    <w:p>
+      <w:proofErr w:type="spellStart"/>
+      <w:r>
+        <w:t>By</w:t>
+      </w:r>
+      <w:proofErr w:type="spellEnd"/>
+      <w:r>
+        <w:t xml:space="preserve"> </w:t>
+      </w:r>
+      <w:proofErr w:type="spellStart"/>
+      <w:r>
+        <w:t>default</w:t>
+      </w:r>
+      <w:proofErr w:type="spellEnd"/>
+      <w:r>
+        <w:t xml:space="preserve"> </w:t>
+      </w:r>
+      <w:proofErr w:type="spellStart"/>
+      <w:r>
+        <w:t>this</w:t>
+      </w:r>
+      <w:proofErr w:type="spellEnd"/>
+      <w:r>
+        <w:t xml:space="preserve"> </w:t>
+      </w:r>
+      <w:proofErr w:type="spellStart"/>
+      <w:r>
+        <w:t>is</w:t>
+      </w:r>
+      <w:proofErr w:type="spellEnd"/>
+      <w:r>
+        <w:t xml:space="preserve"> set to 5010 (DCS-BIOS </w:t>
+      </w:r>
+      <w:proofErr w:type="spellStart"/>
+      <w:r>
+        <w:t>default</w:t>
+      </w:r>
+      <w:proofErr w:type="spellEnd"/>
+      <w:r>
+        <w:t>)</w:t>
       </w:r>
     </w:p>
     <w:p>
       <w:pPr>
         <w:pStyle w:val="Heading3"/>
       </w:pPr>
-      <w:r>
-        <w:t>Start button</w:t>
-      </w:r>
-    </w:p>
-    <w:p>
-      <w:pPr>
-        <w:rPr>
-          <w:b/>
-          <w:bCs/>
-          <w:color w:val="FF0000"/>
-        </w:rPr>
-      </w:pPr>
-      <w:r>
-        <w:t>Starts listening to DCS-BIOS and sending updates to MATRIC.</w:t>
-      </w:r>
-      <w:r>
-        <w:br/>
-      </w:r>
-      <w:r>
-        <w:rPr>
-          <w:b/>
-          <w:bCs/>
-          <w:color w:val="FF0000"/>
-        </w:rPr>
-        <w:t xml:space="preserve">It is highly recommended to </w:t>
-      </w:r>
-      <w:r>
-        <w:rPr>
-          <w:b/>
-          <w:bCs/>
-          <w:color w:val="FF0000"/>
-        </w:rPr>
-        <w:t>configure variables before starting the process because if you don't ALL DCS-BIOS variables will be sent to MATRIC which will have negative impact on performance.</w:t>
-      </w:r>
-    </w:p>
-    <w:p>
-      <w:r>
-        <w:t>All the DCS-BIOS related settings are saved when you click start so next time you start the app no configuration is needed.</w:t>
+      <w:proofErr w:type="spellStart"/>
+      <w:r>
+        <w:t>Update</w:t>
+      </w:r>
+      <w:proofErr w:type="spellEnd"/>
+      <w:r>
+        <w:t xml:space="preserve"> </w:t>
+      </w:r>
+      <w:proofErr w:type="spellStart"/>
+      <w:r>
+        <w:t>frequency</w:t>
+      </w:r>
+      <w:proofErr w:type="spellEnd"/>
+    </w:p>
+    <w:p>
+      <w:r>
+        <w:t xml:space="preserve">Limit </w:t>
+      </w:r>
+      <w:proofErr w:type="spellStart"/>
+      <w:r>
+        <w:t>the</w:t>
+      </w:r>
+      <w:proofErr w:type="spellEnd"/>
+      <w:r>
+        <w:t xml:space="preserve"> </w:t>
+      </w:r>
+      <w:proofErr w:type="spellStart"/>
+      <w:r>
+        <w:t>update</w:t>
+      </w:r>
+      <w:proofErr w:type="spellEnd"/>
+      <w:r>
+        <w:t xml:space="preserve"> </w:t>
+      </w:r>
+      <w:proofErr w:type="spellStart"/>
+      <w:r>
+        <w:t>frequency</w:t>
+      </w:r>
+      <w:proofErr w:type="spellEnd"/>
+      <w:r>
+        <w:t xml:space="preserve"> (</w:t>
+      </w:r>
+      <w:proofErr w:type="spellStart"/>
+      <w:r>
+        <w:t>updates</w:t>
+      </w:r>
+      <w:proofErr w:type="spellEnd"/>
+      <w:r>
+        <w:t xml:space="preserve"> </w:t>
+      </w:r>
+      <w:proofErr w:type="spellStart"/>
+      <w:r>
+        <w:t>per</w:t>
+      </w:r>
+      <w:proofErr w:type="spellEnd"/>
+      <w:r>
+        <w:t xml:space="preserve"> </w:t>
+      </w:r>
+      <w:proofErr w:type="spellStart"/>
+      <w:r>
+        <w:t>second</w:t>
+      </w:r>
+      <w:proofErr w:type="spellEnd"/>
+      <w:r>
+        <w:t xml:space="preserve">) </w:t>
+      </w:r>
+      <w:proofErr w:type="spellStart"/>
+      <w:r>
+        <w:t>from</w:t>
+      </w:r>
+      <w:proofErr w:type="spellEnd"/>
+      <w:r>
+        <w:t xml:space="preserve"> DBMMW to MATRIC. </w:t>
+      </w:r>
+      <w:proofErr w:type="spellStart"/>
+      <w:r>
+        <w:t>Together</w:t>
+      </w:r>
+      <w:proofErr w:type="spellEnd"/>
+      <w:r>
+        <w:t xml:space="preserve"> </w:t>
+      </w:r>
+      <w:proofErr w:type="spellStart"/>
+      <w:r>
+        <w:t>with</w:t>
+      </w:r>
+      <w:proofErr w:type="spellEnd"/>
+      <w:r>
+        <w:t xml:space="preserve"> </w:t>
+      </w:r>
+      <w:proofErr w:type="spellStart"/>
+      <w:r>
+        <w:t>selecting</w:t>
+      </w:r>
+      <w:proofErr w:type="spellEnd"/>
+      <w:r>
+        <w:t xml:space="preserve"> a </w:t>
+      </w:r>
+      <w:proofErr w:type="spellStart"/>
+      <w:r>
+        <w:t>subset</w:t>
+      </w:r>
+      <w:proofErr w:type="spellEnd"/>
+      <w:r>
+        <w:t xml:space="preserve"> </w:t>
+      </w:r>
+      <w:proofErr w:type="spellStart"/>
+      <w:r>
+        <w:t>of</w:t>
+      </w:r>
+      <w:proofErr w:type="spellEnd"/>
+      <w:r>
+        <w:t xml:space="preserve"> </w:t>
+      </w:r>
+      <w:proofErr w:type="spellStart"/>
+      <w:r>
+        <w:t>variables</w:t>
+      </w:r>
+      <w:proofErr w:type="spellEnd"/>
+      <w:r>
+        <w:t xml:space="preserve"> to </w:t>
+      </w:r>
+      <w:proofErr w:type="spellStart"/>
+      <w:r>
+        <w:t>be</w:t>
+      </w:r>
+      <w:proofErr w:type="spellEnd"/>
+      <w:r>
+        <w:t xml:space="preserve"> </w:t>
+      </w:r>
+      <w:proofErr w:type="spellStart"/>
+      <w:r>
+        <w:t>sent</w:t>
+      </w:r>
+      <w:proofErr w:type="spellEnd"/>
+      <w:r>
+        <w:t xml:space="preserve"> to MATRIC </w:t>
+      </w:r>
+      <w:proofErr w:type="spellStart"/>
+      <w:r>
+        <w:t>can</w:t>
+      </w:r>
+      <w:proofErr w:type="spellEnd"/>
+      <w:r>
+        <w:t xml:space="preserve"> </w:t>
+      </w:r>
+      <w:proofErr w:type="spellStart"/>
+      <w:r>
+        <w:t>reduce</w:t>
+      </w:r>
+      <w:proofErr w:type="spellEnd"/>
+      <w:r>
+        <w:t xml:space="preserve"> </w:t>
+      </w:r>
+      <w:proofErr w:type="spellStart"/>
+      <w:r>
+        <w:t>the</w:t>
+      </w:r>
+      <w:proofErr w:type="spellEnd"/>
+      <w:r>
+        <w:t xml:space="preserve"> </w:t>
+      </w:r>
+      <w:proofErr w:type="spellStart"/>
+      <w:r>
+        <w:t>performance</w:t>
+      </w:r>
+      <w:proofErr w:type="spellEnd"/>
+      <w:r>
+        <w:t xml:space="preserve"> </w:t>
+      </w:r>
+      <w:proofErr w:type="spellStart"/>
+      <w:r>
+        <w:t>impact</w:t>
+      </w:r>
+      <w:proofErr w:type="spellEnd"/>
+      <w:r>
+        <w:t>.</w:t>
       </w:r>
     </w:p>
     <w:p>
@@ -326,18 +2129,701 @@
         <w:pStyle w:val="Heading3"/>
       </w:pPr>
       <w:r>
-        <w:t>Configure export variables button</w:t>
-      </w:r>
-    </w:p>
-    <w:p>
-      <w:r>
-        <w:t xml:space="preserve">Clicking this button opens the variables configuration </w:t>
+        <w:t xml:space="preserve">Start </w:t>
+      </w:r>
+      <w:proofErr w:type="spellStart"/>
+      <w:r>
+        <w:t>button</w:t>
+      </w:r>
+      <w:proofErr w:type="spellEnd"/>
+    </w:p>
+    <w:p>
+      <w:pPr>
+        <w:rPr>
+          <w:b/>
+          <w:bCs/>
+          <w:color w:val="FF0000"/>
+        </w:rPr>
+      </w:pPr>
+      <w:proofErr w:type="spellStart"/>
+      <w:r>
+        <w:t>Starts</w:t>
+      </w:r>
+      <w:proofErr w:type="spellEnd"/>
+      <w:r>
+        <w:t xml:space="preserve"> </w:t>
+      </w:r>
+      <w:proofErr w:type="spellStart"/>
+      <w:r>
+        <w:t>listening</w:t>
+      </w:r>
+      <w:proofErr w:type="spellEnd"/>
+      <w:r>
+        <w:t xml:space="preserve"> to DCS-BIOS </w:t>
+      </w:r>
+      <w:proofErr w:type="spellStart"/>
+      <w:r>
+        <w:t>and</w:t>
+      </w:r>
+      <w:proofErr w:type="spellEnd"/>
+      <w:r>
+        <w:t xml:space="preserve"> </w:t>
+      </w:r>
+      <w:proofErr w:type="spellStart"/>
+      <w:r>
+        <w:t>sending</w:t>
+      </w:r>
+      <w:proofErr w:type="spellEnd"/>
+      <w:r>
+        <w:t xml:space="preserve"> </w:t>
+      </w:r>
+      <w:proofErr w:type="spellStart"/>
+      <w:r>
+        <w:t>updates</w:t>
+      </w:r>
+      <w:proofErr w:type="spellEnd"/>
+      <w:r>
+        <w:t xml:space="preserve"> to MATRIC.</w:t>
+      </w:r>
+      <w:r>
+        <w:br/>
+      </w:r>
+      <w:proofErr w:type="spellStart"/>
+      <w:r>
+        <w:rPr>
+          <w:b/>
+          <w:bCs/>
+          <w:color w:val="FF0000"/>
+        </w:rPr>
+        <w:t>It</w:t>
+      </w:r>
+      <w:proofErr w:type="spellEnd"/>
+      <w:r>
+        <w:rPr>
+          <w:b/>
+          <w:bCs/>
+          <w:color w:val="FF0000"/>
+        </w:rPr>
+        <w:t xml:space="preserve"> </w:t>
+      </w:r>
+      <w:proofErr w:type="spellStart"/>
+      <w:r>
+        <w:rPr>
+          <w:b/>
+          <w:bCs/>
+          <w:color w:val="FF0000"/>
+        </w:rPr>
+        <w:t>is</w:t>
+      </w:r>
+      <w:proofErr w:type="spellEnd"/>
+      <w:r>
+        <w:rPr>
+          <w:b/>
+          <w:bCs/>
+          <w:color w:val="FF0000"/>
+        </w:rPr>
+        <w:t xml:space="preserve"> </w:t>
+      </w:r>
+      <w:proofErr w:type="spellStart"/>
+      <w:r>
+        <w:rPr>
+          <w:b/>
+          <w:bCs/>
+          <w:color w:val="FF0000"/>
+        </w:rPr>
+        <w:t>highly</w:t>
+      </w:r>
+      <w:proofErr w:type="spellEnd"/>
+      <w:r>
+        <w:rPr>
+          <w:b/>
+          <w:bCs/>
+          <w:color w:val="FF0000"/>
+        </w:rPr>
+        <w:t xml:space="preserve"> </w:t>
+      </w:r>
+      <w:proofErr w:type="spellStart"/>
+      <w:r>
+        <w:rPr>
+          <w:b/>
+          <w:bCs/>
+          <w:color w:val="FF0000"/>
+        </w:rPr>
+        <w:t>recommended</w:t>
+      </w:r>
+      <w:proofErr w:type="spellEnd"/>
+      <w:r>
+        <w:rPr>
+          <w:b/>
+          <w:bCs/>
+          <w:color w:val="FF0000"/>
+        </w:rPr>
+        <w:t xml:space="preserve"> to </w:t>
+      </w:r>
+      <w:proofErr w:type="spellStart"/>
+      <w:r>
+        <w:rPr>
+          <w:b/>
+          <w:bCs/>
+          <w:color w:val="FF0000"/>
+        </w:rPr>
+        <w:t>configure</w:t>
+      </w:r>
+      <w:proofErr w:type="spellEnd"/>
+      <w:r>
+        <w:rPr>
+          <w:b/>
+          <w:bCs/>
+          <w:color w:val="FF0000"/>
+        </w:rPr>
+        <w:t xml:space="preserve"> </w:t>
+      </w:r>
+      <w:proofErr w:type="spellStart"/>
+      <w:r>
+        <w:rPr>
+          <w:b/>
+          <w:bCs/>
+          <w:color w:val="FF0000"/>
+        </w:rPr>
+        <w:t>variables</w:t>
+      </w:r>
+      <w:proofErr w:type="spellEnd"/>
+      <w:r>
+        <w:rPr>
+          <w:b/>
+          <w:bCs/>
+          <w:color w:val="FF0000"/>
+        </w:rPr>
+        <w:t xml:space="preserve"> </w:t>
+      </w:r>
+      <w:proofErr w:type="spellStart"/>
+      <w:r>
+        <w:rPr>
+          <w:b/>
+          <w:bCs/>
+          <w:color w:val="FF0000"/>
+        </w:rPr>
+        <w:t>before</w:t>
+      </w:r>
+      <w:proofErr w:type="spellEnd"/>
+      <w:r>
+        <w:rPr>
+          <w:b/>
+          <w:bCs/>
+          <w:color w:val="FF0000"/>
+        </w:rPr>
+        <w:t xml:space="preserve"> </w:t>
+      </w:r>
+      <w:proofErr w:type="spellStart"/>
+      <w:r>
+        <w:rPr>
+          <w:b/>
+          <w:bCs/>
+          <w:color w:val="FF0000"/>
+        </w:rPr>
+        <w:t>starting</w:t>
+      </w:r>
+      <w:proofErr w:type="spellEnd"/>
+      <w:r>
+        <w:rPr>
+          <w:b/>
+          <w:bCs/>
+          <w:color w:val="FF0000"/>
+        </w:rPr>
+        <w:t xml:space="preserve"> </w:t>
+      </w:r>
+      <w:proofErr w:type="spellStart"/>
+      <w:r>
+        <w:rPr>
+          <w:b/>
+          <w:bCs/>
+          <w:color w:val="FF0000"/>
+        </w:rPr>
+        <w:t>the</w:t>
+      </w:r>
+      <w:proofErr w:type="spellEnd"/>
+      <w:r>
+        <w:rPr>
+          <w:b/>
+          <w:bCs/>
+          <w:color w:val="FF0000"/>
+        </w:rPr>
+        <w:t xml:space="preserve"> </w:t>
+      </w:r>
+      <w:proofErr w:type="spellStart"/>
+      <w:r>
+        <w:rPr>
+          <w:b/>
+          <w:bCs/>
+          <w:color w:val="FF0000"/>
+        </w:rPr>
+        <w:t>process</w:t>
+      </w:r>
+      <w:proofErr w:type="spellEnd"/>
+      <w:r>
+        <w:rPr>
+          <w:b/>
+          <w:bCs/>
+          <w:color w:val="FF0000"/>
+        </w:rPr>
+        <w:t xml:space="preserve"> </w:t>
+      </w:r>
+      <w:proofErr w:type="spellStart"/>
+      <w:r>
+        <w:rPr>
+          <w:b/>
+          <w:bCs/>
+          <w:color w:val="FF0000"/>
+        </w:rPr>
+        <w:t>because</w:t>
+      </w:r>
+      <w:proofErr w:type="spellEnd"/>
+      <w:r>
+        <w:rPr>
+          <w:b/>
+          <w:bCs/>
+          <w:color w:val="FF0000"/>
+        </w:rPr>
+        <w:t xml:space="preserve"> </w:t>
+      </w:r>
+      <w:proofErr w:type="spellStart"/>
+      <w:r>
+        <w:rPr>
+          <w:b/>
+          <w:bCs/>
+          <w:color w:val="FF0000"/>
+        </w:rPr>
+        <w:t>if</w:t>
+      </w:r>
+      <w:proofErr w:type="spellEnd"/>
+      <w:r>
+        <w:rPr>
+          <w:b/>
+          <w:bCs/>
+          <w:color w:val="FF0000"/>
+        </w:rPr>
+        <w:t xml:space="preserve"> </w:t>
+      </w:r>
+      <w:proofErr w:type="spellStart"/>
+      <w:r>
+        <w:rPr>
+          <w:b/>
+          <w:bCs/>
+          <w:color w:val="FF0000"/>
+        </w:rPr>
+        <w:t>you</w:t>
+      </w:r>
+      <w:proofErr w:type="spellEnd"/>
+      <w:r>
+        <w:rPr>
+          <w:b/>
+          <w:bCs/>
+          <w:color w:val="FF0000"/>
+        </w:rPr>
+        <w:t xml:space="preserve"> </w:t>
+      </w:r>
+      <w:proofErr w:type="spellStart"/>
+      <w:r>
+        <w:rPr>
+          <w:b/>
+          <w:bCs/>
+          <w:color w:val="FF0000"/>
+        </w:rPr>
+        <w:t>don't</w:t>
+      </w:r>
+      <w:proofErr w:type="spellEnd"/>
+      <w:r>
+        <w:rPr>
+          <w:b/>
+          <w:bCs/>
+          <w:color w:val="FF0000"/>
+        </w:rPr>
+        <w:t xml:space="preserve"> ALL DCS-BIOS </w:t>
+      </w:r>
+      <w:proofErr w:type="spellStart"/>
+      <w:r>
+        <w:rPr>
+          <w:b/>
+          <w:bCs/>
+          <w:color w:val="FF0000"/>
+        </w:rPr>
+        <w:t>variables</w:t>
+      </w:r>
+      <w:proofErr w:type="spellEnd"/>
+      <w:r>
+        <w:rPr>
+          <w:b/>
+          <w:bCs/>
+          <w:color w:val="FF0000"/>
+        </w:rPr>
+        <w:t xml:space="preserve"> </w:t>
+      </w:r>
+      <w:proofErr w:type="spellStart"/>
+      <w:r>
+        <w:rPr>
+          <w:b/>
+          <w:bCs/>
+          <w:color w:val="FF0000"/>
+        </w:rPr>
+        <w:t>will</w:t>
+      </w:r>
+      <w:proofErr w:type="spellEnd"/>
+      <w:r>
+        <w:rPr>
+          <w:b/>
+          <w:bCs/>
+          <w:color w:val="FF0000"/>
+        </w:rPr>
+        <w:t xml:space="preserve"> </w:t>
+      </w:r>
+      <w:proofErr w:type="spellStart"/>
+      <w:r>
+        <w:rPr>
+          <w:b/>
+          <w:bCs/>
+          <w:color w:val="FF0000"/>
+        </w:rPr>
+        <w:t>be</w:t>
+      </w:r>
+      <w:proofErr w:type="spellEnd"/>
+      <w:r>
+        <w:rPr>
+          <w:b/>
+          <w:bCs/>
+          <w:color w:val="FF0000"/>
+        </w:rPr>
+        <w:t xml:space="preserve"> </w:t>
+      </w:r>
+      <w:proofErr w:type="spellStart"/>
+      <w:r>
+        <w:rPr>
+          <w:b/>
+          <w:bCs/>
+          <w:color w:val="FF0000"/>
+        </w:rPr>
+        <w:t>sent</w:t>
+      </w:r>
+      <w:proofErr w:type="spellEnd"/>
+      <w:r>
+        <w:rPr>
+          <w:b/>
+          <w:bCs/>
+          <w:color w:val="FF0000"/>
+        </w:rPr>
+        <w:t xml:space="preserve"> to MATRIC </w:t>
+      </w:r>
+      <w:proofErr w:type="spellStart"/>
+      <w:r>
+        <w:rPr>
+          <w:b/>
+          <w:bCs/>
+          <w:color w:val="FF0000"/>
+        </w:rPr>
+        <w:t>which</w:t>
+      </w:r>
+      <w:proofErr w:type="spellEnd"/>
+      <w:r>
+        <w:rPr>
+          <w:b/>
+          <w:bCs/>
+          <w:color w:val="FF0000"/>
+        </w:rPr>
+        <w:t xml:space="preserve"> </w:t>
+      </w:r>
+      <w:proofErr w:type="spellStart"/>
+      <w:r>
+        <w:rPr>
+          <w:b/>
+          <w:bCs/>
+          <w:color w:val="FF0000"/>
+        </w:rPr>
+        <w:t>will</w:t>
+      </w:r>
+      <w:proofErr w:type="spellEnd"/>
+      <w:r>
+        <w:rPr>
+          <w:b/>
+          <w:bCs/>
+          <w:color w:val="FF0000"/>
+        </w:rPr>
+        <w:t xml:space="preserve"> </w:t>
+      </w:r>
+      <w:proofErr w:type="spellStart"/>
+      <w:r>
+        <w:rPr>
+          <w:b/>
+          <w:bCs/>
+          <w:color w:val="FF0000"/>
+        </w:rPr>
+        <w:t>have</w:t>
+      </w:r>
+      <w:proofErr w:type="spellEnd"/>
+      <w:r>
+        <w:rPr>
+          <w:b/>
+          <w:bCs/>
+          <w:color w:val="FF0000"/>
+        </w:rPr>
+        <w:t xml:space="preserve"> negative </w:t>
+      </w:r>
+      <w:proofErr w:type="spellStart"/>
+      <w:r>
+        <w:rPr>
+          <w:b/>
+          <w:bCs/>
+          <w:color w:val="FF0000"/>
+        </w:rPr>
+        <w:t>impact</w:t>
+      </w:r>
+      <w:proofErr w:type="spellEnd"/>
+      <w:r>
+        <w:rPr>
+          <w:b/>
+          <w:bCs/>
+          <w:color w:val="FF0000"/>
+        </w:rPr>
+        <w:t xml:space="preserve"> on </w:t>
+      </w:r>
+      <w:proofErr w:type="spellStart"/>
+      <w:r>
+        <w:rPr>
+          <w:b/>
+          <w:bCs/>
+          <w:color w:val="FF0000"/>
+        </w:rPr>
+        <w:t>performance</w:t>
+      </w:r>
+      <w:proofErr w:type="spellEnd"/>
+      <w:r>
+        <w:rPr>
+          <w:b/>
+          <w:bCs/>
+          <w:color w:val="FF0000"/>
+        </w:rPr>
+        <w:t>.</w:t>
+      </w:r>
+    </w:p>
+    <w:p>
+      <w:r>
+        <w:t xml:space="preserve">All </w:t>
+      </w:r>
+      <w:proofErr w:type="spellStart"/>
+      <w:r>
+        <w:t>the</w:t>
+      </w:r>
+      <w:proofErr w:type="spellEnd"/>
+      <w:r>
+        <w:t xml:space="preserve"> DCS-BIOS </w:t>
+      </w:r>
+      <w:proofErr w:type="spellStart"/>
+      <w:r>
+        <w:t>related</w:t>
+      </w:r>
+      <w:proofErr w:type="spellEnd"/>
+      <w:r>
+        <w:t xml:space="preserve"> </w:t>
+      </w:r>
+      <w:proofErr w:type="spellStart"/>
+      <w:r>
+        <w:t>settings</w:t>
+      </w:r>
+      <w:proofErr w:type="spellEnd"/>
+      <w:r>
+        <w:t xml:space="preserve"> are </w:t>
+      </w:r>
+      <w:proofErr w:type="spellStart"/>
+      <w:r>
+        <w:t>saved</w:t>
+      </w:r>
+      <w:proofErr w:type="spellEnd"/>
+      <w:r>
+        <w:t xml:space="preserve"> </w:t>
+      </w:r>
+      <w:proofErr w:type="spellStart"/>
+      <w:r>
+        <w:t>when</w:t>
+      </w:r>
+      <w:proofErr w:type="spellEnd"/>
+      <w:r>
+        <w:t xml:space="preserve"> </w:t>
+      </w:r>
+      <w:proofErr w:type="spellStart"/>
+      <w:r>
+        <w:t>you</w:t>
+      </w:r>
+      <w:proofErr w:type="spellEnd"/>
+      <w:r>
+        <w:t xml:space="preserve"> </w:t>
+      </w:r>
+      <w:proofErr w:type="spellStart"/>
+      <w:r>
+        <w:t>click</w:t>
+      </w:r>
+      <w:proofErr w:type="spellEnd"/>
+      <w:r>
+        <w:t xml:space="preserve"> start </w:t>
+      </w:r>
+      <w:proofErr w:type="spellStart"/>
+      <w:r>
+        <w:t>so</w:t>
+      </w:r>
+      <w:proofErr w:type="spellEnd"/>
+      <w:r>
+        <w:t xml:space="preserve"> </w:t>
+      </w:r>
+      <w:proofErr w:type="spellStart"/>
+      <w:r>
+        <w:t>next</w:t>
+      </w:r>
+      <w:proofErr w:type="spellEnd"/>
+      <w:r>
+        <w:t xml:space="preserve"> time </w:t>
+      </w:r>
+      <w:proofErr w:type="spellStart"/>
+      <w:r>
+        <w:t>you</w:t>
+      </w:r>
+      <w:proofErr w:type="spellEnd"/>
+      <w:r>
+        <w:t xml:space="preserve"> start </w:t>
+      </w:r>
+      <w:proofErr w:type="spellStart"/>
+      <w:r>
+        <w:t>the</w:t>
+      </w:r>
+      <w:proofErr w:type="spellEnd"/>
+      <w:r>
+        <w:t xml:space="preserve"> </w:t>
+      </w:r>
+      <w:proofErr w:type="spellStart"/>
+      <w:r>
+        <w:t>app</w:t>
+      </w:r>
+      <w:proofErr w:type="spellEnd"/>
+      <w:r>
+        <w:t xml:space="preserve"> no </w:t>
+      </w:r>
+      <w:proofErr w:type="spellStart"/>
+      <w:r>
+        <w:t>configuration</w:t>
+      </w:r>
+      <w:proofErr w:type="spellEnd"/>
+      <w:r>
+        <w:t xml:space="preserve"> </w:t>
+      </w:r>
+      <w:proofErr w:type="spellStart"/>
+      <w:r>
+        <w:t>is</w:t>
+      </w:r>
+      <w:proofErr w:type="spellEnd"/>
+      <w:r>
+        <w:t xml:space="preserve"> </w:t>
+      </w:r>
+      <w:proofErr w:type="spellStart"/>
+      <w:r>
+        <w:t>needed</w:t>
+      </w:r>
+      <w:proofErr w:type="spellEnd"/>
+      <w:r>
+        <w:t>.</w:t>
+      </w:r>
+    </w:p>
+    <w:p>
+      <w:pPr>
+        <w:pStyle w:val="Heading3"/>
+      </w:pPr>
+      <w:proofErr w:type="spellStart"/>
+      <w:r>
+        <w:t>Configure</w:t>
+      </w:r>
+      <w:proofErr w:type="spellEnd"/>
+      <w:r>
+        <w:t xml:space="preserve"> </w:t>
+      </w:r>
+      <w:proofErr w:type="spellStart"/>
+      <w:r>
+        <w:t>export</w:t>
+      </w:r>
+      <w:proofErr w:type="spellEnd"/>
+      <w:r>
+        <w:t xml:space="preserve"> </w:t>
+      </w:r>
+      <w:proofErr w:type="spellStart"/>
+      <w:r>
+        <w:t>variables</w:t>
+      </w:r>
+      <w:proofErr w:type="spellEnd"/>
+      <w:r>
+        <w:t xml:space="preserve"> </w:t>
+      </w:r>
+      <w:proofErr w:type="spellStart"/>
+      <w:r>
+        <w:t>button</w:t>
+      </w:r>
+      <w:proofErr w:type="spellEnd"/>
+    </w:p>
+    <w:p>
+      <w:proofErr w:type="spellStart"/>
+      <w:r>
+        <w:t>Clicking</w:t>
+      </w:r>
+      <w:proofErr w:type="spellEnd"/>
+      <w:r>
+        <w:t xml:space="preserve"> </w:t>
+      </w:r>
+      <w:proofErr w:type="spellStart"/>
+      <w:r>
+        <w:t>this</w:t>
+      </w:r>
+      <w:proofErr w:type="spellEnd"/>
+      <w:r>
+        <w:t xml:space="preserve"> </w:t>
+      </w:r>
+      <w:proofErr w:type="spellStart"/>
+      <w:r>
+        <w:t>button</w:t>
+      </w:r>
+      <w:proofErr w:type="spellEnd"/>
+      <w:r>
+        <w:t xml:space="preserve"> </w:t>
+      </w:r>
+      <w:proofErr w:type="spellStart"/>
+      <w:r>
+        <w:t>opens</w:t>
+      </w:r>
+      <w:proofErr w:type="spellEnd"/>
+      <w:r>
+        <w:t xml:space="preserve"> </w:t>
+      </w:r>
+      <w:proofErr w:type="spellStart"/>
+      <w:r>
+        <w:t>the</w:t>
+      </w:r>
+      <w:proofErr w:type="spellEnd"/>
+      <w:r>
+        <w:t xml:space="preserve"> </w:t>
+      </w:r>
+      <w:proofErr w:type="spellStart"/>
+      <w:r>
+        <w:t>variables</w:t>
+      </w:r>
+      <w:proofErr w:type="spellEnd"/>
+      <w:r>
+        <w:t xml:space="preserve"> </w:t>
+      </w:r>
+      <w:proofErr w:type="spellStart"/>
+      <w:r>
+        <w:t>configuration</w:t>
+      </w:r>
+      <w:proofErr w:type="spellEnd"/>
+      <w:r>
+        <w:t xml:space="preserve"> </w:t>
       </w:r>
       <w:r>
         <w:t>window</w:t>
       </w:r>
-    </w:p>
-    <w:p>
+      <w:bookmarkStart w:id="0" w:name="_GoBack"/>
+      <w:bookmarkEnd w:id="0"/>
       <w:r>
         <w:br w:type="page"/>
       </w:r>
@@ -346,20 +2832,295 @@
       <w:pPr>
         <w:pStyle w:val="Heading2"/>
       </w:pPr>
+      <w:proofErr w:type="spellStart"/>
       <w:r>
         <w:lastRenderedPageBreak/>
-        <w:t>Variables configuration window</w:t>
-      </w:r>
-    </w:p>
-    <w:p>
-      <w:r>
-        <w:t>This is where you can select DCS-BIOS variables that will be forwarded to MATRIC. This is per-module configuration. If you do not select a subset of variables then all variables will be exported which will negatively impact performance.</w:t>
+        <w:t>Variables</w:t>
+      </w:r>
+      <w:proofErr w:type="spellEnd"/>
+      <w:r>
+        <w:t xml:space="preserve"> </w:t>
+      </w:r>
+      <w:proofErr w:type="spellStart"/>
+      <w:r>
+        <w:t>configuration</w:t>
+      </w:r>
+      <w:proofErr w:type="spellEnd"/>
+      <w:r>
+        <w:t xml:space="preserve"> window</w:t>
+      </w:r>
+    </w:p>
+    <w:p>
+      <w:proofErr w:type="spellStart"/>
+      <w:r>
+        <w:t>This</w:t>
+      </w:r>
+      <w:proofErr w:type="spellEnd"/>
+      <w:r>
+        <w:t xml:space="preserve"> </w:t>
+      </w:r>
+      <w:proofErr w:type="spellStart"/>
+      <w:r>
+        <w:t>is</w:t>
+      </w:r>
+      <w:proofErr w:type="spellEnd"/>
+      <w:r>
+        <w:t xml:space="preserve"> </w:t>
+      </w:r>
+      <w:proofErr w:type="spellStart"/>
+      <w:r>
+        <w:t>where</w:t>
+      </w:r>
+      <w:proofErr w:type="spellEnd"/>
+      <w:r>
+        <w:t xml:space="preserve"> </w:t>
+      </w:r>
+      <w:proofErr w:type="spellStart"/>
+      <w:r>
+        <w:t>you</w:t>
+      </w:r>
+      <w:proofErr w:type="spellEnd"/>
+      <w:r>
+        <w:t xml:space="preserve"> </w:t>
+      </w:r>
+      <w:proofErr w:type="spellStart"/>
+      <w:r>
+        <w:t>can</w:t>
+      </w:r>
+      <w:proofErr w:type="spellEnd"/>
+      <w:r>
+        <w:t xml:space="preserve"> </w:t>
+      </w:r>
+      <w:proofErr w:type="spellStart"/>
+      <w:r>
+        <w:t>select</w:t>
+      </w:r>
+      <w:proofErr w:type="spellEnd"/>
+      <w:r>
+        <w:t xml:space="preserve"> DCS-BIOS </w:t>
+      </w:r>
+      <w:proofErr w:type="spellStart"/>
+      <w:r>
+        <w:t>variables</w:t>
+      </w:r>
+      <w:proofErr w:type="spellEnd"/>
+      <w:r>
+        <w:t xml:space="preserve"> </w:t>
+      </w:r>
+      <w:proofErr w:type="spellStart"/>
+      <w:r>
+        <w:t>that</w:t>
+      </w:r>
+      <w:proofErr w:type="spellEnd"/>
+      <w:r>
+        <w:t xml:space="preserve"> </w:t>
+      </w:r>
+      <w:proofErr w:type="spellStart"/>
+      <w:r>
+        <w:t>will</w:t>
+      </w:r>
+      <w:proofErr w:type="spellEnd"/>
+      <w:r>
+        <w:t xml:space="preserve"> </w:t>
+      </w:r>
+      <w:proofErr w:type="spellStart"/>
+      <w:r>
+        <w:t>be</w:t>
+      </w:r>
+      <w:proofErr w:type="spellEnd"/>
+      <w:r>
+        <w:t xml:space="preserve"> </w:t>
+      </w:r>
+      <w:proofErr w:type="spellStart"/>
+      <w:r>
+        <w:t>forwarded</w:t>
+      </w:r>
+      <w:proofErr w:type="spellEnd"/>
+      <w:r>
+        <w:t xml:space="preserve"> to MATRIC. </w:t>
+      </w:r>
+      <w:proofErr w:type="spellStart"/>
+      <w:r>
+        <w:t>This</w:t>
+      </w:r>
+      <w:proofErr w:type="spellEnd"/>
+      <w:r>
+        <w:t xml:space="preserve"> </w:t>
+      </w:r>
+      <w:proofErr w:type="spellStart"/>
+      <w:r>
+        <w:t>is</w:t>
+      </w:r>
+      <w:proofErr w:type="spellEnd"/>
+      <w:r>
+        <w:t xml:space="preserve"> </w:t>
+      </w:r>
+      <w:proofErr w:type="spellStart"/>
+      <w:r>
+        <w:t>per</w:t>
+      </w:r>
+      <w:proofErr w:type="spellEnd"/>
+      <w:r>
+        <w:t xml:space="preserve">-module </w:t>
+      </w:r>
+      <w:proofErr w:type="spellStart"/>
+      <w:r>
+        <w:t>configuration</w:t>
+      </w:r>
+      <w:proofErr w:type="spellEnd"/>
+      <w:r>
+        <w:t xml:space="preserve">. </w:t>
+      </w:r>
+      <w:proofErr w:type="spellStart"/>
+      <w:r>
+        <w:t>If</w:t>
+      </w:r>
+      <w:proofErr w:type="spellEnd"/>
+      <w:r>
+        <w:t xml:space="preserve"> </w:t>
+      </w:r>
+      <w:proofErr w:type="spellStart"/>
+      <w:r>
+        <w:t>you</w:t>
+      </w:r>
+      <w:proofErr w:type="spellEnd"/>
+      <w:r>
+        <w:t xml:space="preserve"> do </w:t>
+      </w:r>
+      <w:proofErr w:type="spellStart"/>
+      <w:r>
+        <w:t>not</w:t>
+      </w:r>
+      <w:proofErr w:type="spellEnd"/>
+      <w:r>
+        <w:t xml:space="preserve"> </w:t>
+      </w:r>
+      <w:proofErr w:type="spellStart"/>
+      <w:r>
+        <w:t>select</w:t>
+      </w:r>
+      <w:proofErr w:type="spellEnd"/>
+      <w:r>
+        <w:t xml:space="preserve"> a </w:t>
+      </w:r>
+      <w:proofErr w:type="spellStart"/>
+      <w:r>
+        <w:t>subset</w:t>
+      </w:r>
+      <w:proofErr w:type="spellEnd"/>
+      <w:r>
+        <w:t xml:space="preserve"> </w:t>
+      </w:r>
+      <w:proofErr w:type="spellStart"/>
+      <w:r>
+        <w:t>of</w:t>
+      </w:r>
+      <w:proofErr w:type="spellEnd"/>
+      <w:r>
+        <w:t xml:space="preserve"> </w:t>
+      </w:r>
+      <w:proofErr w:type="spellStart"/>
+      <w:r>
+        <w:t>variables</w:t>
+      </w:r>
+      <w:proofErr w:type="spellEnd"/>
+      <w:r>
+        <w:t xml:space="preserve"> </w:t>
+      </w:r>
+      <w:proofErr w:type="spellStart"/>
+      <w:r>
+        <w:t>then</w:t>
+      </w:r>
+      <w:proofErr w:type="spellEnd"/>
+      <w:r>
+        <w:t xml:space="preserve"> </w:t>
+      </w:r>
+      <w:proofErr w:type="spellStart"/>
+      <w:r>
+        <w:t>all</w:t>
+      </w:r>
+      <w:proofErr w:type="spellEnd"/>
+      <w:r>
+        <w:t xml:space="preserve"> </w:t>
+      </w:r>
+      <w:proofErr w:type="spellStart"/>
+      <w:r>
+        <w:t>variables</w:t>
+      </w:r>
+      <w:proofErr w:type="spellEnd"/>
+      <w:r>
+        <w:t xml:space="preserve"> </w:t>
+      </w:r>
+      <w:proofErr w:type="spellStart"/>
+      <w:r>
+        <w:t>will</w:t>
+      </w:r>
+      <w:proofErr w:type="spellEnd"/>
+      <w:r>
+        <w:t xml:space="preserve"> </w:t>
+      </w:r>
+      <w:proofErr w:type="spellStart"/>
+      <w:r>
+        <w:t>be</w:t>
+      </w:r>
+      <w:proofErr w:type="spellEnd"/>
+      <w:r>
+        <w:t xml:space="preserve"> </w:t>
+      </w:r>
+      <w:proofErr w:type="spellStart"/>
+      <w:r>
+        <w:t>exported</w:t>
+      </w:r>
+      <w:proofErr w:type="spellEnd"/>
+      <w:r>
+        <w:t xml:space="preserve"> </w:t>
+      </w:r>
+      <w:proofErr w:type="spellStart"/>
+      <w:r>
+        <w:t>which</w:t>
+      </w:r>
+      <w:proofErr w:type="spellEnd"/>
+      <w:r>
+        <w:t xml:space="preserve"> </w:t>
+      </w:r>
+      <w:proofErr w:type="spellStart"/>
+      <w:r>
+        <w:t>will</w:t>
+      </w:r>
+      <w:proofErr w:type="spellEnd"/>
+      <w:r>
+        <w:t xml:space="preserve"> </w:t>
+      </w:r>
+      <w:proofErr w:type="spellStart"/>
+      <w:r>
+        <w:t>negatively</w:t>
+      </w:r>
+      <w:proofErr w:type="spellEnd"/>
+      <w:r>
+        <w:t xml:space="preserve"> </w:t>
+      </w:r>
+      <w:proofErr w:type="spellStart"/>
+      <w:r>
+        <w:t>impact</w:t>
+      </w:r>
+      <w:proofErr w:type="spellEnd"/>
+      <w:r>
+        <w:t xml:space="preserve"> </w:t>
+      </w:r>
+      <w:proofErr w:type="spellStart"/>
+      <w:r>
+        <w:t>performance</w:t>
+      </w:r>
+      <w:proofErr w:type="spellEnd"/>
+      <w:r>
+        <w:t>.</w:t>
       </w:r>
     </w:p>
     <w:p>
       <w:r>
         <w:rPr>
           <w:noProof/>
+          <w:lang w:eastAsia="hr-HR"/>
         </w:rPr>
         <w:drawing>
           <wp:inline distT="0" distB="0" distL="0" distR="0" wp14:anchorId="6ABA3DAC" wp14:editId="3D921020">
@@ -419,8 +3180,21 @@
           <w:numId w:val="1"/>
         </w:numPr>
       </w:pPr>
-      <w:r>
-        <w:t>Select module (aircraft)</w:t>
+      <w:proofErr w:type="spellStart"/>
+      <w:r>
+        <w:t>Select</w:t>
+      </w:r>
+      <w:proofErr w:type="spellEnd"/>
+      <w:r>
+        <w:t xml:space="preserve"> module (</w:t>
+      </w:r>
+      <w:proofErr w:type="spellStart"/>
+      <w:r>
+        <w:t>aircraft</w:t>
+      </w:r>
+      <w:proofErr w:type="spellEnd"/>
+      <w:r>
+        <w:t>)</w:t>
       </w:r>
     </w:p>
     <w:p>
@@ -431,9 +3205,27 @@
           <w:numId w:val="1"/>
         </w:numPr>
       </w:pPr>
-      <w:r>
-        <w:t>Select variable category</w:t>
-      </w:r>
+      <w:proofErr w:type="spellStart"/>
+      <w:r>
+        <w:t>Select</w:t>
+      </w:r>
+      <w:proofErr w:type="spellEnd"/>
+      <w:r>
+        <w:t xml:space="preserve"> </w:t>
+      </w:r>
+      <w:proofErr w:type="spellStart"/>
+      <w:r>
+        <w:t>variable</w:t>
+      </w:r>
+      <w:proofErr w:type="spellEnd"/>
+      <w:r>
+        <w:t xml:space="preserve"> </w:t>
+      </w:r>
+      <w:proofErr w:type="spellStart"/>
+      <w:r>
+        <w:t>category</w:t>
+      </w:r>
+      <w:proofErr w:type="spellEnd"/>
     </w:p>
     <w:p>
       <w:pPr>
@@ -444,7 +3236,111 @@
         </w:numPr>
       </w:pPr>
       <w:r>
-        <w:t>Filter available DCS-BIOS variables (makes it easier to find what you need when the list is large)</w:t>
+        <w:t xml:space="preserve">Filter </w:t>
+      </w:r>
+      <w:proofErr w:type="spellStart"/>
+      <w:r>
+        <w:t>available</w:t>
+      </w:r>
+      <w:proofErr w:type="spellEnd"/>
+      <w:r>
+        <w:t xml:space="preserve"> DCS-BIOS </w:t>
+      </w:r>
+      <w:proofErr w:type="spellStart"/>
+      <w:r>
+        <w:t>variables</w:t>
+      </w:r>
+      <w:proofErr w:type="spellEnd"/>
+      <w:r>
+        <w:t xml:space="preserve"> (</w:t>
+      </w:r>
+      <w:proofErr w:type="spellStart"/>
+      <w:r>
+        <w:t>makes</w:t>
+      </w:r>
+      <w:proofErr w:type="spellEnd"/>
+      <w:r>
+        <w:t xml:space="preserve"> </w:t>
+      </w:r>
+      <w:proofErr w:type="spellStart"/>
+      <w:r>
+        <w:t>it</w:t>
+      </w:r>
+      <w:proofErr w:type="spellEnd"/>
+      <w:r>
+        <w:t xml:space="preserve"> </w:t>
+      </w:r>
+      <w:proofErr w:type="spellStart"/>
+      <w:r>
+        <w:t>easier</w:t>
+      </w:r>
+      <w:proofErr w:type="spellEnd"/>
+      <w:r>
+        <w:t xml:space="preserve"> to </w:t>
+      </w:r>
+      <w:proofErr w:type="spellStart"/>
+      <w:r>
+        <w:t>find</w:t>
+      </w:r>
+      <w:proofErr w:type="spellEnd"/>
+      <w:r>
+        <w:t xml:space="preserve"> </w:t>
+      </w:r>
+      <w:proofErr w:type="spellStart"/>
+      <w:r>
+        <w:t>what</w:t>
+      </w:r>
+      <w:proofErr w:type="spellEnd"/>
+      <w:r>
+        <w:t xml:space="preserve"> </w:t>
+      </w:r>
+      <w:proofErr w:type="spellStart"/>
+      <w:r>
+        <w:t>you</w:t>
+      </w:r>
+      <w:proofErr w:type="spellEnd"/>
+      <w:r>
+        <w:t xml:space="preserve"> </w:t>
+      </w:r>
+      <w:proofErr w:type="spellStart"/>
+      <w:r>
+        <w:t>need</w:t>
+      </w:r>
+      <w:proofErr w:type="spellEnd"/>
+      <w:r>
+        <w:t xml:space="preserve"> </w:t>
+      </w:r>
+      <w:proofErr w:type="spellStart"/>
+      <w:r>
+        <w:t>when</w:t>
+      </w:r>
+      <w:proofErr w:type="spellEnd"/>
+      <w:r>
+        <w:t xml:space="preserve"> </w:t>
+      </w:r>
+      <w:proofErr w:type="spellStart"/>
+      <w:r>
+        <w:t>the</w:t>
+      </w:r>
+      <w:proofErr w:type="spellEnd"/>
+      <w:r>
+        <w:t xml:space="preserve"> list </w:t>
+      </w:r>
+      <w:proofErr w:type="spellStart"/>
+      <w:r>
+        <w:t>is</w:t>
+      </w:r>
+      <w:proofErr w:type="spellEnd"/>
+      <w:r>
+        <w:t xml:space="preserve"> </w:t>
+      </w:r>
+      <w:proofErr w:type="spellStart"/>
+      <w:r>
+        <w:t>large</w:t>
+      </w:r>
+      <w:proofErr w:type="spellEnd"/>
+      <w:r>
+        <w:t>)</w:t>
       </w:r>
     </w:p>
     <w:p>
@@ -458,17 +3354,117 @@
       <w:r>
         <w:t xml:space="preserve">Filter </w:t>
       </w:r>
-      <w:r>
-        <w:t>va</w:t>
-      </w:r>
-      <w:r>
-        <w:t>riables</w:t>
-      </w:r>
-      <w:r>
-        <w:t xml:space="preserve"> selected for export</w:t>
-      </w:r>
-      <w:r>
-        <w:t xml:space="preserve"> (makes it easier to find what you need when the list is large)</w:t>
+      <w:proofErr w:type="spellStart"/>
+      <w:r>
+        <w:t>variables</w:t>
+      </w:r>
+      <w:proofErr w:type="spellEnd"/>
+      <w:r>
+        <w:t xml:space="preserve"> </w:t>
+      </w:r>
+      <w:proofErr w:type="spellStart"/>
+      <w:r>
+        <w:t>selected</w:t>
+      </w:r>
+      <w:proofErr w:type="spellEnd"/>
+      <w:r>
+        <w:t xml:space="preserve"> for </w:t>
+      </w:r>
+      <w:proofErr w:type="spellStart"/>
+      <w:r>
+        <w:t>export</w:t>
+      </w:r>
+      <w:proofErr w:type="spellEnd"/>
+      <w:r>
+        <w:t xml:space="preserve"> (</w:t>
+      </w:r>
+      <w:proofErr w:type="spellStart"/>
+      <w:r>
+        <w:t>makes</w:t>
+      </w:r>
+      <w:proofErr w:type="spellEnd"/>
+      <w:r>
+        <w:t xml:space="preserve"> </w:t>
+      </w:r>
+      <w:proofErr w:type="spellStart"/>
+      <w:r>
+        <w:t>it</w:t>
+      </w:r>
+      <w:proofErr w:type="spellEnd"/>
+      <w:r>
+        <w:t xml:space="preserve"> </w:t>
+      </w:r>
+      <w:proofErr w:type="spellStart"/>
+      <w:r>
+        <w:t>easier</w:t>
+      </w:r>
+      <w:proofErr w:type="spellEnd"/>
+      <w:r>
+        <w:t xml:space="preserve"> to </w:t>
+      </w:r>
+      <w:proofErr w:type="spellStart"/>
+      <w:r>
+        <w:t>find</w:t>
+      </w:r>
+      <w:proofErr w:type="spellEnd"/>
+      <w:r>
+        <w:t xml:space="preserve"> </w:t>
+      </w:r>
+      <w:proofErr w:type="spellStart"/>
+      <w:r>
+        <w:t>what</w:t>
+      </w:r>
+      <w:proofErr w:type="spellEnd"/>
+      <w:r>
+        <w:t xml:space="preserve"> </w:t>
+      </w:r>
+      <w:proofErr w:type="spellStart"/>
+      <w:r>
+        <w:t>you</w:t>
+      </w:r>
+      <w:proofErr w:type="spellEnd"/>
+      <w:r>
+        <w:t xml:space="preserve"> </w:t>
+      </w:r>
+      <w:proofErr w:type="spellStart"/>
+      <w:r>
+        <w:t>need</w:t>
+      </w:r>
+      <w:proofErr w:type="spellEnd"/>
+      <w:r>
+        <w:t xml:space="preserve"> </w:t>
+      </w:r>
+      <w:proofErr w:type="spellStart"/>
+      <w:r>
+        <w:t>when</w:t>
+      </w:r>
+      <w:proofErr w:type="spellEnd"/>
+      <w:r>
+        <w:t xml:space="preserve"> </w:t>
+      </w:r>
+      <w:proofErr w:type="spellStart"/>
+      <w:r>
+        <w:t>the</w:t>
+      </w:r>
+      <w:proofErr w:type="spellEnd"/>
+      <w:r>
+        <w:t xml:space="preserve"> list </w:t>
+      </w:r>
+      <w:proofErr w:type="spellStart"/>
+      <w:r>
+        <w:t>is</w:t>
+      </w:r>
+      <w:proofErr w:type="spellEnd"/>
+      <w:r>
+        <w:t xml:space="preserve"> </w:t>
+      </w:r>
+      <w:proofErr w:type="spellStart"/>
+      <w:r>
+        <w:t>large</w:t>
+      </w:r>
+      <w:proofErr w:type="spellEnd"/>
+      <w:r>
+        <w:t>)</w:t>
       </w:r>
     </w:p>
     <w:p>
@@ -480,8 +3476,133 @@
         </w:numPr>
       </w:pPr>
       <w:r>
-        <w:t>List of available DCS-BIOS variables for selected module and category. You can select variables by clicking, Ctrl+Click and Shift+Click for multiple selection</w:t>
-      </w:r>
+        <w:t xml:space="preserve">List </w:t>
+      </w:r>
+      <w:proofErr w:type="spellStart"/>
+      <w:r>
+        <w:t>of</w:t>
+      </w:r>
+      <w:proofErr w:type="spellEnd"/>
+      <w:r>
+        <w:t xml:space="preserve"> </w:t>
+      </w:r>
+      <w:proofErr w:type="spellStart"/>
+      <w:r>
+        <w:t>available</w:t>
+      </w:r>
+      <w:proofErr w:type="spellEnd"/>
+      <w:r>
+        <w:t xml:space="preserve"> DCS-BIOS </w:t>
+      </w:r>
+      <w:proofErr w:type="spellStart"/>
+      <w:r>
+        <w:t>variables</w:t>
+      </w:r>
+      <w:proofErr w:type="spellEnd"/>
+      <w:r>
+        <w:t xml:space="preserve"> for </w:t>
+      </w:r>
+      <w:proofErr w:type="spellStart"/>
+      <w:r>
+        <w:t>selected</w:t>
+      </w:r>
+      <w:proofErr w:type="spellEnd"/>
+      <w:r>
+        <w:t xml:space="preserve"> module </w:t>
+      </w:r>
+      <w:proofErr w:type="spellStart"/>
+      <w:r>
+        <w:t>and</w:t>
+      </w:r>
+      <w:proofErr w:type="spellEnd"/>
+      <w:r>
+        <w:t xml:space="preserve"> </w:t>
+      </w:r>
+      <w:proofErr w:type="spellStart"/>
+      <w:r>
+        <w:t>category</w:t>
+      </w:r>
+      <w:proofErr w:type="spellEnd"/>
+      <w:r>
+        <w:t xml:space="preserve">. You </w:t>
+      </w:r>
+      <w:proofErr w:type="spellStart"/>
+      <w:r>
+        <w:t>can</w:t>
+      </w:r>
+      <w:proofErr w:type="spellEnd"/>
+      <w:r>
+        <w:t xml:space="preserve"> </w:t>
+      </w:r>
+      <w:proofErr w:type="spellStart"/>
+      <w:r>
+        <w:t>select</w:t>
+      </w:r>
+      <w:proofErr w:type="spellEnd"/>
+      <w:r>
+        <w:t xml:space="preserve"> </w:t>
+      </w:r>
+      <w:proofErr w:type="spellStart"/>
+      <w:r>
+        <w:t>variables</w:t>
+      </w:r>
+      <w:proofErr w:type="spellEnd"/>
+      <w:r>
+        <w:t xml:space="preserve"> </w:t>
+      </w:r>
+      <w:proofErr w:type="spellStart"/>
+      <w:r>
+        <w:t>by</w:t>
+      </w:r>
+      <w:proofErr w:type="spellEnd"/>
+      <w:r>
+        <w:t xml:space="preserve"> </w:t>
+      </w:r>
+      <w:proofErr w:type="spellStart"/>
+      <w:r>
+        <w:t>clicking</w:t>
+      </w:r>
+      <w:proofErr w:type="spellEnd"/>
+      <w:r>
+        <w:t xml:space="preserve">, </w:t>
+      </w:r>
+      <w:proofErr w:type="spellStart"/>
+      <w:r>
+        <w:t>Ctrl+Click</w:t>
+      </w:r>
+      <w:proofErr w:type="spellEnd"/>
+      <w:r>
+        <w:t xml:space="preserve"> </w:t>
+      </w:r>
+      <w:proofErr w:type="spellStart"/>
+      <w:r>
+        <w:t>and</w:t>
+      </w:r>
+      <w:proofErr w:type="spellEnd"/>
+      <w:r>
+        <w:t xml:space="preserve"> </w:t>
+      </w:r>
+      <w:proofErr w:type="spellStart"/>
+      <w:r>
+        <w:t>Shift+Click</w:t>
+      </w:r>
+      <w:proofErr w:type="spellEnd"/>
+      <w:r>
+        <w:t xml:space="preserve"> for </w:t>
+      </w:r>
+      <w:proofErr w:type="spellStart"/>
+      <w:r>
+        <w:t>multiple</w:t>
+      </w:r>
+      <w:proofErr w:type="spellEnd"/>
+      <w:r>
+        <w:t xml:space="preserve"> </w:t>
+      </w:r>
+      <w:proofErr w:type="spellStart"/>
+      <w:r>
+        <w:t>selection</w:t>
+      </w:r>
+      <w:proofErr w:type="spellEnd"/>
     </w:p>
     <w:p>
       <w:pPr>
@@ -491,8 +3612,37 @@
           <w:numId w:val="1"/>
         </w:numPr>
       </w:pPr>
-      <w:r>
-        <w:t>Move buttons from top to bottom:</w:t>
+      <w:proofErr w:type="spellStart"/>
+      <w:r>
+        <w:t>Move</w:t>
+      </w:r>
+      <w:proofErr w:type="spellEnd"/>
+      <w:r>
+        <w:t xml:space="preserve"> </w:t>
+      </w:r>
+      <w:proofErr w:type="spellStart"/>
+      <w:r>
+        <w:t>buttons</w:t>
+      </w:r>
+      <w:proofErr w:type="spellEnd"/>
+      <w:r>
+        <w:t xml:space="preserve"> </w:t>
+      </w:r>
+      <w:proofErr w:type="spellStart"/>
+      <w:r>
+        <w:t>from</w:t>
+      </w:r>
+      <w:proofErr w:type="spellEnd"/>
+      <w:r>
+        <w:t xml:space="preserve"> top to </w:t>
+      </w:r>
+      <w:proofErr w:type="spellStart"/>
+      <w:r>
+        <w:t>bottom</w:t>
+      </w:r>
+      <w:proofErr w:type="spellEnd"/>
+      <w:r>
+        <w:t>:</w:t>
       </w:r>
     </w:p>
     <w:p>
@@ -503,8 +3653,29 @@
           <w:numId w:val="1"/>
         </w:numPr>
       </w:pPr>
-      <w:r>
-        <w:t>Add selected to export list</w:t>
+      <w:proofErr w:type="spellStart"/>
+      <w:r>
+        <w:t>Add</w:t>
+      </w:r>
+      <w:proofErr w:type="spellEnd"/>
+      <w:r>
+        <w:t xml:space="preserve"> </w:t>
+      </w:r>
+      <w:proofErr w:type="spellStart"/>
+      <w:r>
+        <w:t>selected</w:t>
+      </w:r>
+      <w:proofErr w:type="spellEnd"/>
+      <w:r>
+        <w:t xml:space="preserve"> to </w:t>
+      </w:r>
+      <w:proofErr w:type="spellStart"/>
+      <w:r>
+        <w:t>export</w:t>
+      </w:r>
+      <w:proofErr w:type="spellEnd"/>
+      <w:r>
+        <w:t xml:space="preserve"> list</w:t>
       </w:r>
     </w:p>
     <w:p>
@@ -515,8 +3686,37 @@
           <w:numId w:val="1"/>
         </w:numPr>
       </w:pPr>
-      <w:r>
-        <w:t>Add all variables to export list</w:t>
+      <w:proofErr w:type="spellStart"/>
+      <w:r>
+        <w:t>Add</w:t>
+      </w:r>
+      <w:proofErr w:type="spellEnd"/>
+      <w:r>
+        <w:t xml:space="preserve"> </w:t>
+      </w:r>
+      <w:proofErr w:type="spellStart"/>
+      <w:r>
+        <w:t>all</w:t>
+      </w:r>
+      <w:proofErr w:type="spellEnd"/>
+      <w:r>
+        <w:t xml:space="preserve"> </w:t>
+      </w:r>
+      <w:proofErr w:type="spellStart"/>
+      <w:r>
+        <w:t>variables</w:t>
+      </w:r>
+      <w:proofErr w:type="spellEnd"/>
+      <w:r>
+        <w:t xml:space="preserve"> to </w:t>
+      </w:r>
+      <w:proofErr w:type="spellStart"/>
+      <w:r>
+        <w:t>export</w:t>
+      </w:r>
+      <w:proofErr w:type="spellEnd"/>
+      <w:r>
+        <w:t xml:space="preserve"> list</w:t>
       </w:r>
     </w:p>
     <w:p>
@@ -528,7 +3728,39 @@
         </w:numPr>
       </w:pPr>
       <w:r>
-        <w:t>Remove all variables from export list</w:t>
+        <w:t xml:space="preserve">Remove </w:t>
+      </w:r>
+      <w:proofErr w:type="spellStart"/>
+      <w:r>
+        <w:t>all</w:t>
+      </w:r>
+      <w:proofErr w:type="spellEnd"/>
+      <w:r>
+        <w:t xml:space="preserve"> </w:t>
+      </w:r>
+      <w:proofErr w:type="spellStart"/>
+      <w:r>
+        <w:t>variables</w:t>
+      </w:r>
+      <w:proofErr w:type="spellEnd"/>
+      <w:r>
+        <w:t xml:space="preserve"> </w:t>
+      </w:r>
+      <w:proofErr w:type="spellStart"/>
+      <w:r>
+        <w:t>from</w:t>
+      </w:r>
+      <w:proofErr w:type="spellEnd"/>
+      <w:r>
+        <w:t xml:space="preserve"> </w:t>
+      </w:r>
+      <w:proofErr w:type="spellStart"/>
+      <w:r>
+        <w:t>export</w:t>
+      </w:r>
+      <w:proofErr w:type="spellEnd"/>
+      <w:r>
+        <w:t xml:space="preserve"> list</w:t>
       </w:r>
     </w:p>
     <w:p>
@@ -540,7 +3772,39 @@
         </w:numPr>
       </w:pPr>
       <w:r>
-        <w:t>Remove selected variables from export list</w:t>
+        <w:t xml:space="preserve">Remove </w:t>
+      </w:r>
+      <w:proofErr w:type="spellStart"/>
+      <w:r>
+        <w:t>selected</w:t>
+      </w:r>
+      <w:proofErr w:type="spellEnd"/>
+      <w:r>
+        <w:t xml:space="preserve"> </w:t>
+      </w:r>
+      <w:proofErr w:type="spellStart"/>
+      <w:r>
+        <w:t>variables</w:t>
+      </w:r>
+      <w:proofErr w:type="spellEnd"/>
+      <w:r>
+        <w:t xml:space="preserve"> </w:t>
+      </w:r>
+      <w:proofErr w:type="spellStart"/>
+      <w:r>
+        <w:t>from</w:t>
+      </w:r>
+      <w:proofErr w:type="spellEnd"/>
+      <w:r>
+        <w:t xml:space="preserve"> </w:t>
+      </w:r>
+      <w:proofErr w:type="spellStart"/>
+      <w:r>
+        <w:t>export</w:t>
+      </w:r>
+      <w:proofErr w:type="spellEnd"/>
+      <w:r>
+        <w:t xml:space="preserve"> list</w:t>
       </w:r>
     </w:p>
     <w:p>
@@ -551,8 +3815,109 @@
           <w:numId w:val="1"/>
         </w:numPr>
       </w:pPr>
-      <w:r>
-        <w:t>Cancel – returns to main screen without making changes, Save – saves the variables configuration and returns to Main screen</w:t>
+      <w:proofErr w:type="spellStart"/>
+      <w:r>
+        <w:t>Cancel</w:t>
+      </w:r>
+      <w:proofErr w:type="spellEnd"/>
+      <w:r>
+        <w:t xml:space="preserve"> – </w:t>
+      </w:r>
+      <w:proofErr w:type="spellStart"/>
+      <w:r>
+        <w:t>returns</w:t>
+      </w:r>
+      <w:proofErr w:type="spellEnd"/>
+      <w:r>
+        <w:t xml:space="preserve"> to </w:t>
+      </w:r>
+      <w:proofErr w:type="spellStart"/>
+      <w:r>
+        <w:t>main</w:t>
+      </w:r>
+      <w:proofErr w:type="spellEnd"/>
+      <w:r>
+        <w:t xml:space="preserve"> screen </w:t>
+      </w:r>
+      <w:proofErr w:type="spellStart"/>
+      <w:r>
+        <w:t>without</w:t>
+      </w:r>
+      <w:proofErr w:type="spellEnd"/>
+      <w:r>
+        <w:t xml:space="preserve"> </w:t>
+      </w:r>
+      <w:proofErr w:type="spellStart"/>
+      <w:r>
+        <w:t>making</w:t>
+      </w:r>
+      <w:proofErr w:type="spellEnd"/>
+      <w:r>
+        <w:t xml:space="preserve"> </w:t>
+      </w:r>
+      <w:proofErr w:type="spellStart"/>
+      <w:r>
+        <w:t>changes</w:t>
+      </w:r>
+      <w:proofErr w:type="spellEnd"/>
+      <w:r>
+        <w:t xml:space="preserve">, Save – </w:t>
+      </w:r>
+      <w:proofErr w:type="spellStart"/>
+      <w:r>
+        <w:t>saves</w:t>
+      </w:r>
+      <w:proofErr w:type="spellEnd"/>
+      <w:r>
+        <w:t xml:space="preserve"> </w:t>
+      </w:r>
+      <w:proofErr w:type="spellStart"/>
+      <w:r>
+        <w:t>the</w:t>
+      </w:r>
+      <w:proofErr w:type="spellEnd"/>
+      <w:r>
+        <w:t xml:space="preserve"> </w:t>
+      </w:r>
+      <w:proofErr w:type="spellStart"/>
+      <w:r>
+        <w:t>variables</w:t>
+      </w:r>
+      <w:proofErr w:type="spellEnd"/>
+      <w:r>
+        <w:t xml:space="preserve"> </w:t>
+      </w:r>
+      <w:proofErr w:type="spellStart"/>
+      <w:r>
+        <w:t>configuration</w:t>
+      </w:r>
+      <w:proofErr w:type="spellEnd"/>
+      <w:r>
+        <w:t xml:space="preserve"> </w:t>
+      </w:r>
+      <w:proofErr w:type="spellStart"/>
+      <w:r>
+        <w:t>and</w:t>
+      </w:r>
+      <w:proofErr w:type="spellEnd"/>
+      <w:r>
+        <w:t xml:space="preserve"> </w:t>
+      </w:r>
+      <w:proofErr w:type="spellStart"/>
+      <w:r>
+        <w:t>returns</w:t>
+      </w:r>
+      <w:proofErr w:type="spellEnd"/>
+      <w:r>
+        <w:t xml:space="preserve"> to </w:t>
+      </w:r>
+      <w:proofErr w:type="spellStart"/>
+      <w:r>
+        <w:t>Main</w:t>
+      </w:r>
+      <w:proofErr w:type="spellEnd"/>
+      <w:r>
+        <w:t xml:space="preserve"> screen</w:t>
       </w:r>
     </w:p>
     <w:p>
@@ -576,7 +3941,7 @@
 </file>
 
 <file path=word/numbering.xml><?xml version="1.0" encoding="utf-8"?>
-<w:numbering xmlns:wpc="http://schemas.microsoft.com/office/word/2010/wordprocessingCanvas" xmlns:cx="http://schemas.microsoft.com/office/drawing/2014/chartex" xmlns:cx1="http://schemas.microsoft.com/office/drawing/2015/9/8/chartex" xmlns:cx2="http://schemas.microsoft.com/office/drawing/2015/10/21/chartex" xmlns:cx3="http://schemas.microsoft.com/office/drawing/2016/5/9/chartex" xmlns:cx4="http://schemas.microsoft.com/office/drawing/2016/5/10/chartex" xmlns:cx5="http://schemas.microsoft.com/office/drawing/2016/5/11/chartex" xmlns:cx6="http://schemas.microsoft.com/office/drawing/2016/5/12/chartex" xmlns:cx7="http://schemas.microsoft.com/office/drawing/2016/5/13/chartex" xmlns:cx8="http://schemas.microsoft.com/office/drawing/2016/5/14/chartex" xmlns:mc="http://schemas.openxmlformats.org/markup-compatibility/2006" xmlns:aink="http://schemas.microsoft.com/office/drawing/2016/ink" xmlns:am3d="http://schemas.microsoft.com/office/drawing/2017/model3d" xmlns:o="urn:schemas-microsoft-com:office:office" xmlns:oel="http://schemas.microsoft.com/office/2019/extlst" xmlns:r="http://schemas.openxmlformats.org/officeDocument/2006/relationships" xmlns:m="http://schemas.openxmlformats.org/officeDocument/2006/math" xmlns:v="urn:schemas-microsoft-com:vml" xmlns:wp14="http://schemas.microsoft.com/office/word/2010/wordprocessingDrawing" xmlns:wp="http://schemas.openxmlformats.org/drawingml/2006/wordprocessingDrawing" xmlns:w10="urn:schemas-microsoft-com:office:word" xmlns:w="http://schemas.openxmlformats.org/wordprocessingml/2006/main" xmlns:w14="http://schemas.microsoft.com/office/word/2010/wordml" xmlns:w15="http://schemas.microsoft.com/office/word/2012/wordml" xmlns:w16cex="http://schemas.microsoft.com/office/word/2018/wordml/cex" xmlns:w16cid="http://schemas.microsoft.com/office/word/2016/wordml/cid" xmlns:w16="http://schemas.microsoft.com/office/word/2018/wordml" xmlns:w16sdtdh="http://schemas.microsoft.com/office/word/2020/wordml/sdtdatahash" xmlns:w16se="http://schemas.microsoft.com/office/word/2015/wordml/symex" xmlns:wpg="http://schemas.microsoft.com/office/word/2010/wordprocessingGroup" xmlns:wpi="http://schemas.microsoft.com/office/word/2010/wordprocessingInk" xmlns:wne="http://schemas.microsoft.com/office/word/2006/wordml" xmlns:wps="http://schemas.microsoft.com/office/word/2010/wordprocessingShape" mc:Ignorable="w14 w15 w16se w16cid w16 w16cex w16sdtdh wp14">
+<w:numbering xmlns:wpc="http://schemas.microsoft.com/office/word/2010/wordprocessingCanvas" xmlns:cx="http://schemas.microsoft.com/office/drawing/2014/chartex" xmlns:cx1="http://schemas.microsoft.com/office/drawing/2015/9/8/chartex" xmlns:mc="http://schemas.openxmlformats.org/markup-compatibility/2006" xmlns:o="urn:schemas-microsoft-com:office:office" xmlns:r="http://schemas.openxmlformats.org/officeDocument/2006/relationships" xmlns:m="http://schemas.openxmlformats.org/officeDocument/2006/math" xmlns:v="urn:schemas-microsoft-com:vml" xmlns:wp14="http://schemas.microsoft.com/office/word/2010/wordprocessingDrawing" xmlns:wp="http://schemas.openxmlformats.org/drawingml/2006/wordprocessingDrawing" xmlns:w10="urn:schemas-microsoft-com:office:word" xmlns:w="http://schemas.openxmlformats.org/wordprocessingml/2006/main" xmlns:w14="http://schemas.microsoft.com/office/word/2010/wordml" xmlns:w15="http://schemas.microsoft.com/office/word/2012/wordml" xmlns:w16se="http://schemas.microsoft.com/office/word/2015/wordml/symex" xmlns:wpg="http://schemas.microsoft.com/office/word/2010/wordprocessingGroup" xmlns:wpi="http://schemas.microsoft.com/office/word/2010/wordprocessingInk" xmlns:wne="http://schemas.microsoft.com/office/word/2006/wordml" xmlns:wps="http://schemas.microsoft.com/office/word/2010/wordprocessingShape" mc:Ignorable="w14 w15 w16se wp14">
   <w:abstractNum w:abstractNumId="0" w15:restartNumberingAfterBreak="0">
     <w:nsid w:val="098973E8"/>
     <w:multiLevelType w:val="hybridMultilevel"/>
@@ -669,14 +4034,14 @@
       </w:pPr>
     </w:lvl>
   </w:abstractNum>
-  <w:num w:numId="1" w16cid:durableId="1837108617">
+  <w:num w:numId="1">
     <w:abstractNumId w:val="0"/>
   </w:num>
 </w:numbering>
 </file>
 
 <file path=word/styles.xml><?xml version="1.0" encoding="utf-8"?>
-<w:styles xmlns:mc="http://schemas.openxmlformats.org/markup-compatibility/2006" xmlns:r="http://schemas.openxmlformats.org/officeDocument/2006/relationships" xmlns:w="http://schemas.openxmlformats.org/wordprocessingml/2006/main" xmlns:w14="http://schemas.microsoft.com/office/word/2010/wordml" xmlns:w15="http://schemas.microsoft.com/office/word/2012/wordml" xmlns:w16cex="http://schemas.microsoft.com/office/word/2018/wordml/cex" xmlns:w16cid="http://schemas.microsoft.com/office/word/2016/wordml/cid" xmlns:w16="http://schemas.microsoft.com/office/word/2018/wordml" xmlns:w16sdtdh="http://schemas.microsoft.com/office/word/2020/wordml/sdtdatahash" xmlns:w16se="http://schemas.microsoft.com/office/word/2015/wordml/symex" mc:Ignorable="w14 w15 w16se w16cid w16 w16cex w16sdtdh">
+<w:styles xmlns:mc="http://schemas.openxmlformats.org/markup-compatibility/2006" xmlns:r="http://schemas.openxmlformats.org/officeDocument/2006/relationships" xmlns:w="http://schemas.openxmlformats.org/wordprocessingml/2006/main" xmlns:w14="http://schemas.microsoft.com/office/word/2010/wordml" xmlns:w15="http://schemas.microsoft.com/office/word/2012/wordml" xmlns:w16se="http://schemas.microsoft.com/office/word/2015/wordml/symex" mc:Ignorable="w14 w15 w16se">
   <w:docDefaults>
     <w:rPrDefault>
       <w:rPr>
@@ -694,7 +4059,7 @@
       </w:pPr>
     </w:pPrDefault>
   </w:docDefaults>
-  <w:latentStyles w:defLockedState="0" w:defUIPriority="99" w:defSemiHidden="0" w:defUnhideWhenUsed="0" w:defQFormat="0" w:count="376">
+  <w:latentStyles w:defLockedState="0" w:defUIPriority="99" w:defSemiHidden="0" w:defUnhideWhenUsed="0" w:defQFormat="0" w:count="371">
     <w:lsdException w:name="Normal" w:uiPriority="0" w:qFormat="1"/>
     <w:lsdException w:name="heading 1" w:uiPriority="9" w:qFormat="1"/>
     <w:lsdException w:name="heading 2" w:semiHidden="1" w:uiPriority="9" w:unhideWhenUsed="1" w:qFormat="1"/>
@@ -1066,11 +4431,6 @@
     <w:lsdException w:name="List Table 5 Dark Accent 6" w:uiPriority="50"/>
     <w:lsdException w:name="List Table 6 Colorful Accent 6" w:uiPriority="51"/>
     <w:lsdException w:name="List Table 7 Colorful Accent 6" w:uiPriority="52"/>
-    <w:lsdException w:name="Mention" w:semiHidden="1" w:unhideWhenUsed="1"/>
-    <w:lsdException w:name="Smart Hyperlink" w:semiHidden="1" w:unhideWhenUsed="1"/>
-    <w:lsdException w:name="Hashtag" w:semiHidden="1" w:unhideWhenUsed="1"/>
-    <w:lsdException w:name="Unresolved Mention" w:semiHidden="1" w:unhideWhenUsed="1"/>
-    <w:lsdException w:name="Smart Link" w:semiHidden="1" w:unhideWhenUsed="1"/>
   </w:latentStyles>
   <w:style w:type="paragraph" w:default="1" w:styleId="Normal">
     <w:name w:val="Normal"/>

</xml_diff>